<commit_message>
opdater link i ComputerGame
</commit_message>
<xml_diff>
--- a/opgaveformuleringer/ComputerGame.docx
+++ b/opgaveformuleringer/ComputerGame.docx
@@ -1,6 +1,6 @@
 
 <file path=word/document.xml><?xml version="1.0" encoding="utf-8"?>
-<w:document xmlns:wpc="http://schemas.microsoft.com/office/word/2010/wordprocessingCanvas" xmlns:cx="http://schemas.microsoft.com/office/drawing/2014/chartex" xmlns:cx1="http://schemas.microsoft.com/office/drawing/2015/9/8/chartex" xmlns:mc="http://schemas.openxmlformats.org/markup-compatibility/2006" xmlns:o="urn:schemas-microsoft-com:office:office" xmlns:r="http://schemas.openxmlformats.org/officeDocument/2006/relationships" xmlns:m="http://schemas.openxmlformats.org/officeDocument/2006/math" xmlns:v="urn:schemas-microsoft-com:vml" xmlns:wp14="http://schemas.microsoft.com/office/word/2010/wordprocessingDrawing" xmlns:wp="http://schemas.openxmlformats.org/drawingml/2006/wordprocessingDrawing" xmlns:w10="urn:schemas-microsoft-com:office:word" xmlns:w="http://schemas.openxmlformats.org/wordprocessingml/2006/main" xmlns:w14="http://schemas.microsoft.com/office/word/2010/wordml" xmlns:w15="http://schemas.microsoft.com/office/word/2012/wordml" xmlns:w16se="http://schemas.microsoft.com/office/word/2015/wordml/symex" xmlns:wpg="http://schemas.microsoft.com/office/word/2010/wordprocessingGroup" xmlns:wpi="http://schemas.microsoft.com/office/word/2010/wordprocessingInk" xmlns:wne="http://schemas.microsoft.com/office/word/2006/wordml" xmlns:wps="http://schemas.microsoft.com/office/word/2010/wordprocessingShape" mc:Ignorable="w14 w15 w16se wp14">
+<w:document xmlns:wpc="http://schemas.microsoft.com/office/word/2010/wordprocessingCanvas" xmlns:cx="http://schemas.microsoft.com/office/drawing/2014/chartex" xmlns:cx1="http://schemas.microsoft.com/office/drawing/2015/9/8/chartex" xmlns:cx2="http://schemas.microsoft.com/office/drawing/2015/10/21/chartex" xmlns:cx3="http://schemas.microsoft.com/office/drawing/2016/5/9/chartex" xmlns:cx4="http://schemas.microsoft.com/office/drawing/2016/5/10/chartex" xmlns:cx5="http://schemas.microsoft.com/office/drawing/2016/5/11/chartex" xmlns:cx6="http://schemas.microsoft.com/office/drawing/2016/5/12/chartex" xmlns:cx7="http://schemas.microsoft.com/office/drawing/2016/5/13/chartex" xmlns:cx8="http://schemas.microsoft.com/office/drawing/2016/5/14/chartex" xmlns:mc="http://schemas.openxmlformats.org/markup-compatibility/2006" xmlns:aink="http://schemas.microsoft.com/office/drawing/2016/ink" xmlns:am3d="http://schemas.microsoft.com/office/drawing/2017/model3d" xmlns:o="urn:schemas-microsoft-com:office:office" xmlns:r="http://schemas.openxmlformats.org/officeDocument/2006/relationships" xmlns:m="http://schemas.openxmlformats.org/officeDocument/2006/math" xmlns:v="urn:schemas-microsoft-com:vml" xmlns:wp14="http://schemas.microsoft.com/office/word/2010/wordprocessingDrawing" xmlns:wp="http://schemas.openxmlformats.org/drawingml/2006/wordprocessingDrawing" xmlns:w10="urn:schemas-microsoft-com:office:word" xmlns:w="http://schemas.openxmlformats.org/wordprocessingml/2006/main" xmlns:w14="http://schemas.microsoft.com/office/word/2010/wordml" xmlns:w15="http://schemas.microsoft.com/office/word/2012/wordml" xmlns:w16cex="http://schemas.microsoft.com/office/word/2018/wordml/cex" xmlns:w16cid="http://schemas.microsoft.com/office/word/2016/wordml/cid" xmlns:w16="http://schemas.microsoft.com/office/word/2018/wordml" xmlns:w16sdtdh="http://schemas.microsoft.com/office/word/2020/wordml/sdtdatahash" xmlns:w16se="http://schemas.microsoft.com/office/word/2015/wordml/symex" xmlns:wpg="http://schemas.microsoft.com/office/word/2010/wordprocessingGroup" xmlns:wpi="http://schemas.microsoft.com/office/word/2010/wordprocessingInk" xmlns:wne="http://schemas.microsoft.com/office/word/2006/wordml" xmlns:wps="http://schemas.microsoft.com/office/word/2010/wordprocessingShape" mc:Ignorable="w14 w15 w16se w16cid w16 w16cex w16sdtdh wp14">
   <w:body>
     <w:p>
       <w:pPr>
@@ -406,7 +406,74 @@
           <w:i/>
           <w:sz w:val="20"/>
         </w:rPr>
-        <w:t xml:space="preserve"> </w:t>
+        <w:t xml:space="preserve"> Detail</w:t>
+      </w:r>
+      <w:r>
+        <w:rPr>
+          <w:rFonts w:ascii="Verdana" w:eastAsia="Times New Roman" w:hAnsi="Verdana" w:cs="Arial"/>
+          <w:sz w:val="20"/>
+        </w:rPr>
+        <w:t xml:space="preserve">. I skal også indsætte </w:t>
+      </w:r>
+      <w:r>
+        <w:rPr>
+          <w:rFonts w:ascii="Verdana" w:eastAsia="Times New Roman" w:hAnsi="Verdana" w:cs="Arial"/>
+          <w:i/>
+          <w:sz w:val="20"/>
+        </w:rPr>
+        <w:t>@author</w:t>
+      </w:r>
+      <w:r>
+        <w:rPr>
+          <w:rFonts w:ascii="Verdana" w:eastAsia="Times New Roman" w:hAnsi="Verdana" w:cs="Arial"/>
+          <w:sz w:val="20"/>
+        </w:rPr>
+        <w:t xml:space="preserve"> og </w:t>
+      </w:r>
+      <w:r>
+        <w:rPr>
+          <w:rFonts w:ascii="Verdana" w:eastAsia="Times New Roman" w:hAnsi="Verdana" w:cs="Arial"/>
+          <w:i/>
+          <w:sz w:val="20"/>
+        </w:rPr>
+        <w:t>@version</w:t>
+      </w:r>
+      <w:r>
+        <w:rPr>
+          <w:rFonts w:ascii="Verdana" w:eastAsia="Times New Roman" w:hAnsi="Verdana" w:cs="Arial"/>
+          <w:sz w:val="20"/>
+        </w:rPr>
+        <w:t xml:space="preserve"> tags i jeres klasser, samt </w:t>
+      </w:r>
+      <w:r>
+        <w:rPr>
+          <w:rFonts w:ascii="Verdana" w:eastAsia="Times New Roman" w:hAnsi="Verdana" w:cs="Arial"/>
+          <w:i/>
+          <w:sz w:val="20"/>
+        </w:rPr>
+        <w:t>@param</w:t>
+      </w:r>
+      <w:r>
+        <w:rPr>
+          <w:rFonts w:ascii="Verdana" w:eastAsia="Times New Roman" w:hAnsi="Verdana" w:cs="Arial"/>
+          <w:sz w:val="20"/>
+        </w:rPr>
+        <w:t xml:space="preserve"> og </w:t>
+      </w:r>
+      <w:r>
+        <w:rPr>
+          <w:rFonts w:ascii="Verdana" w:eastAsia="Times New Roman" w:hAnsi="Verdana" w:cs="Arial"/>
+          <w:i/>
+          <w:sz w:val="20"/>
+        </w:rPr>
+        <w:t>@return</w:t>
+      </w:r>
+      <w:r>
+        <w:rPr>
+          <w:rFonts w:ascii="Verdana" w:eastAsia="Times New Roman" w:hAnsi="Verdana" w:cs="Arial"/>
+          <w:sz w:val="20"/>
+        </w:rPr>
+        <w:t xml:space="preserve"> tags i jeres metoder/konstruktører. For at undgå for mange sprogskift, anbefales det, at alle jeres kommentarer skrives på Engelsk (eller Amerikansk). Skift jævnligt til </w:t>
       </w:r>
       <w:proofErr w:type="spellStart"/>
       <w:r>
@@ -415,124 +482,17 @@
           <w:i/>
           <w:sz w:val="20"/>
         </w:rPr>
-        <w:t>Detail</w:t>
+        <w:t>Documentation</w:t>
       </w:r>
       <w:proofErr w:type="spellEnd"/>
       <w:r>
         <w:rPr>
           <w:rFonts w:ascii="Verdana" w:eastAsia="Times New Roman" w:hAnsi="Verdana" w:cs="Arial"/>
-          <w:sz w:val="20"/>
-        </w:rPr>
-        <w:t xml:space="preserve">. I skal også indsætte </w:t>
-      </w:r>
-      <w:r>
-        <w:rPr>
-          <w:rFonts w:ascii="Verdana" w:eastAsia="Times New Roman" w:hAnsi="Verdana" w:cs="Arial"/>
-          <w:i/>
-          <w:sz w:val="20"/>
-        </w:rPr>
-        <w:t>@</w:t>
-      </w:r>
-      <w:proofErr w:type="spellStart"/>
-      <w:r>
-        <w:rPr>
-          <w:rFonts w:ascii="Verdana" w:eastAsia="Times New Roman" w:hAnsi="Verdana" w:cs="Arial"/>
-          <w:i/>
-          <w:sz w:val="20"/>
-        </w:rPr>
-        <w:t>author</w:t>
-      </w:r>
-      <w:proofErr w:type="spellEnd"/>
-      <w:r>
-        <w:rPr>
-          <w:rFonts w:ascii="Verdana" w:eastAsia="Times New Roman" w:hAnsi="Verdana" w:cs="Arial"/>
-          <w:sz w:val="20"/>
-        </w:rPr>
-        <w:t xml:space="preserve"> og </w:t>
-      </w:r>
-      <w:r>
-        <w:rPr>
-          <w:rFonts w:ascii="Verdana" w:eastAsia="Times New Roman" w:hAnsi="Verdana" w:cs="Arial"/>
-          <w:i/>
-          <w:sz w:val="20"/>
-        </w:rPr>
-        <w:t>@version</w:t>
-      </w:r>
-      <w:r>
-        <w:rPr>
-          <w:rFonts w:ascii="Verdana" w:eastAsia="Times New Roman" w:hAnsi="Verdana" w:cs="Arial"/>
-          <w:sz w:val="20"/>
-        </w:rPr>
-        <w:t xml:space="preserve"> tags i jeres klasser, samt </w:t>
-      </w:r>
-      <w:r>
-        <w:rPr>
-          <w:rFonts w:ascii="Verdana" w:eastAsia="Times New Roman" w:hAnsi="Verdana" w:cs="Arial"/>
-          <w:i/>
-          <w:sz w:val="20"/>
-        </w:rPr>
-        <w:t>@</w:t>
-      </w:r>
-      <w:proofErr w:type="spellStart"/>
-      <w:r>
-        <w:rPr>
-          <w:rFonts w:ascii="Verdana" w:eastAsia="Times New Roman" w:hAnsi="Verdana" w:cs="Arial"/>
-          <w:i/>
-          <w:sz w:val="20"/>
-        </w:rPr>
-        <w:t>param</w:t>
-      </w:r>
-      <w:proofErr w:type="spellEnd"/>
-      <w:r>
-        <w:rPr>
-          <w:rFonts w:ascii="Verdana" w:eastAsia="Times New Roman" w:hAnsi="Verdana" w:cs="Arial"/>
-          <w:sz w:val="20"/>
-        </w:rPr>
-        <w:t xml:space="preserve"> og </w:t>
-      </w:r>
-      <w:r>
-        <w:rPr>
-          <w:rFonts w:ascii="Verdana" w:eastAsia="Times New Roman" w:hAnsi="Verdana" w:cs="Arial"/>
-          <w:i/>
-          <w:sz w:val="20"/>
-        </w:rPr>
-        <w:t>@return</w:t>
-      </w:r>
-      <w:r>
-        <w:rPr>
-          <w:rFonts w:ascii="Verdana" w:eastAsia="Times New Roman" w:hAnsi="Verdana" w:cs="Arial"/>
-          <w:sz w:val="20"/>
-        </w:rPr>
-        <w:t xml:space="preserve"> tags i jeres metoder/konstruktører. For at undgå for mange sprogskift, anbefales det, at alle jeres kommentarer skrives på Engelsk (eller Amerikansk). Skift jævnligt til </w:t>
-      </w:r>
-      <w:proofErr w:type="spellStart"/>
-      <w:r>
-        <w:rPr>
-          <w:rFonts w:ascii="Verdana" w:eastAsia="Times New Roman" w:hAnsi="Verdana" w:cs="Arial"/>
-          <w:i/>
-          <w:sz w:val="20"/>
-        </w:rPr>
-        <w:t>Documentation</w:t>
-      </w:r>
-      <w:proofErr w:type="spellEnd"/>
-      <w:r>
-        <w:rPr>
-          <w:rFonts w:ascii="Verdana" w:eastAsia="Times New Roman" w:hAnsi="Verdana" w:cs="Arial"/>
-          <w:i/>
-          <w:sz w:val="20"/>
-        </w:rPr>
-        <w:t xml:space="preserve"> </w:t>
-      </w:r>
-      <w:proofErr w:type="spellStart"/>
-      <w:r>
-        <w:rPr>
-          <w:rFonts w:ascii="Verdana" w:eastAsia="Times New Roman" w:hAnsi="Verdana" w:cs="Arial"/>
-          <w:i/>
-          <w:sz w:val="20"/>
-        </w:rPr>
-        <w:t>view</w:t>
-      </w:r>
-      <w:proofErr w:type="spellEnd"/>
+          <w:i/>
+          <w:sz w:val="20"/>
+        </w:rPr>
+        <w:t xml:space="preserve"> view</w:t>
+      </w:r>
       <w:r>
         <w:rPr>
           <w:rFonts w:ascii="Verdana" w:eastAsia="Times New Roman" w:hAnsi="Verdana" w:cs="Arial"/>
@@ -814,23 +774,7 @@
           <w:rFonts w:ascii="Verdana" w:eastAsia="Times New Roman" w:hAnsi="Verdana" w:cs="Arial"/>
           <w:sz w:val="20"/>
         </w:rPr>
-        <w:t xml:space="preserve"> med parameteren ”</w:t>
-      </w:r>
-      <w:proofErr w:type="spellStart"/>
-      <w:r>
-        <w:rPr>
-          <w:rFonts w:ascii="Verdana" w:eastAsia="Times New Roman" w:hAnsi="Verdana" w:cs="Arial"/>
-          <w:sz w:val="20"/>
-        </w:rPr>
-        <w:t>CG1</w:t>
-      </w:r>
-      <w:proofErr w:type="spellEnd"/>
-      <w:r>
-        <w:rPr>
-          <w:rFonts w:ascii="Verdana" w:eastAsia="Times New Roman" w:hAnsi="Verdana" w:cs="Arial"/>
-          <w:sz w:val="20"/>
-        </w:rPr>
-        <w:t xml:space="preserve">-X”, hvor X er nummeret på den pågældende opgave. Testserveren afprøver </w:t>
+        <w:t xml:space="preserve"> med parameteren ”CG1-X”, hvor X er nummeret på den pågældende opgave. Testserveren afprøver </w:t>
       </w:r>
       <w:r>
         <w:rPr>
@@ -1405,6 +1349,7 @@
         </w:rPr>
         <w:t xml:space="preserve">r </w:t>
       </w:r>
+      <w:proofErr w:type="spellStart"/>
       <w:r>
         <w:rPr>
           <w:rFonts w:ascii="Verdana" w:eastAsia="Times New Roman" w:hAnsi="Verdana" w:cs="Arial"/>
@@ -1415,6 +1360,7 @@
         </w:rPr>
         <w:t>name</w:t>
       </w:r>
+      <w:proofErr w:type="spellEnd"/>
       <w:r>
         <w:rPr>
           <w:rFonts w:ascii="Verdana" w:eastAsia="Times New Roman" w:hAnsi="Verdana" w:cs="Arial"/>
@@ -2272,6 +2218,7 @@
         </w:rPr>
         <w:t xml:space="preserve">Til sidst skal I implementere </w:t>
       </w:r>
+      <w:proofErr w:type="spellStart"/>
       <w:r>
         <w:rPr>
           <w:rFonts w:ascii="Verdana" w:eastAsia="Times New Roman" w:hAnsi="Verdana" w:cs="Arial"/>
@@ -2282,6 +2229,7 @@
         </w:rPr>
         <w:t>equals</w:t>
       </w:r>
+      <w:proofErr w:type="spellEnd"/>
       <w:r>
         <w:rPr>
           <w:rFonts w:ascii="Verdana" w:eastAsia="Times New Roman" w:hAnsi="Verdana" w:cs="Arial"/>
@@ -2409,6 +2357,7 @@
         </w:rPr>
         <w:t xml:space="preserve">, </w:t>
       </w:r>
+      <w:proofErr w:type="spellStart"/>
       <w:r>
         <w:rPr>
           <w:rFonts w:ascii="Verdana" w:eastAsia="Times New Roman" w:hAnsi="Verdana" w:cs="Arial"/>
@@ -2419,6 +2368,7 @@
         </w:rPr>
         <w:t>equals</w:t>
       </w:r>
+      <w:proofErr w:type="spellEnd"/>
       <w:r>
         <w:rPr>
           <w:rFonts w:ascii="Verdana" w:eastAsia="Times New Roman" w:hAnsi="Verdana" w:cs="Arial"/>
@@ -3113,16 +3063,7 @@
           <w:bCs/>
           <w:sz w:val="20"/>
         </w:rPr>
-        <w:t>0</w:t>
-      </w:r>
-      <w:proofErr w:type="gramStart"/>
-      <w:r>
-        <w:rPr>
-          <w:rFonts w:ascii="Verdana" w:eastAsia="Times New Roman" w:hAnsi="Verdana" w:cs="Arial"/>
-          <w:bCs/>
-          <w:sz w:val="20"/>
-        </w:rPr>
-        <w:t>)</w:t>
+        <w:t>0)</w:t>
       </w:r>
       <w:r>
         <w:rPr>
@@ -3138,16 +3079,7 @@
           <w:bCs/>
           <w:sz w:val="20"/>
         </w:rPr>
-        <w:t>:</w:t>
-      </w:r>
-      <w:proofErr w:type="gramEnd"/>
-      <w:r>
-        <w:rPr>
-          <w:rFonts w:ascii="Verdana" w:eastAsia="Times New Roman" w:hAnsi="Verdana" w:cs="Arial"/>
-          <w:bCs/>
-          <w:sz w:val="20"/>
-        </w:rPr>
-        <w:t xml:space="preserve"> </w:t>
+        <w:t xml:space="preserve">: </w:t>
       </w:r>
       <w:r>
         <w:rPr>
@@ -3360,6 +3292,7 @@
         </w:rPr>
         <w:t xml:space="preserve">Til sidst skal I implementere </w:t>
       </w:r>
+      <w:proofErr w:type="spellStart"/>
       <w:r>
         <w:rPr>
           <w:rFonts w:ascii="Verdana" w:eastAsia="Times New Roman" w:hAnsi="Verdana" w:cs="Arial"/>
@@ -3369,6 +3302,7 @@
         </w:rPr>
         <w:t>equals</w:t>
       </w:r>
+      <w:proofErr w:type="spellEnd"/>
       <w:r>
         <w:rPr>
           <w:rFonts w:ascii="Verdana" w:eastAsia="Times New Roman" w:hAnsi="Verdana" w:cs="Arial"/>
@@ -4188,18 +4122,29 @@
           <w:sz w:val="20"/>
         </w:rPr>
       </w:pPr>
-      <w:r>
-        <w:rPr>
-          <w:rFonts w:ascii="Verdana" w:eastAsia="Times New Roman" w:hAnsi="Verdana" w:cs="Arial"/>
-          <w:b/>
-          <w:i/>
-          <w:color w:val="000000"/>
-          <w:sz w:val="20"/>
-        </w:rPr>
-        <w:t xml:space="preserve">void </w:t>
-      </w:r>
       <w:proofErr w:type="spellStart"/>
-      <w:proofErr w:type="gramStart"/>
+      <w:r>
+        <w:rPr>
+          <w:rFonts w:ascii="Verdana" w:eastAsia="Times New Roman" w:hAnsi="Verdana" w:cs="Arial"/>
+          <w:b/>
+          <w:i/>
+          <w:color w:val="000000"/>
+          <w:sz w:val="20"/>
+        </w:rPr>
+        <w:t>void</w:t>
+      </w:r>
+      <w:proofErr w:type="spellEnd"/>
+      <w:r>
+        <w:rPr>
+          <w:rFonts w:ascii="Verdana" w:eastAsia="Times New Roman" w:hAnsi="Verdana" w:cs="Arial"/>
+          <w:b/>
+          <w:i/>
+          <w:color w:val="000000"/>
+          <w:sz w:val="20"/>
+        </w:rPr>
+        <w:t xml:space="preserve"> </w:t>
+      </w:r>
+      <w:proofErr w:type="spellStart"/>
       <w:r>
         <w:rPr>
           <w:rFonts w:ascii="Verdana" w:eastAsia="Times New Roman" w:hAnsi="Verdana" w:cs="Arial"/>
@@ -4219,18 +4164,7 @@
           <w:color w:val="000000"/>
           <w:sz w:val="20"/>
         </w:rPr>
-        <w:t>(</w:t>
-      </w:r>
-      <w:proofErr w:type="gramEnd"/>
-      <w:r>
-        <w:rPr>
-          <w:rFonts w:ascii="Verdana" w:eastAsia="Times New Roman" w:hAnsi="Verdana" w:cs="Arial"/>
-          <w:b/>
-          <w:i/>
-          <w:color w:val="000000"/>
-          <w:sz w:val="20"/>
-        </w:rPr>
-        <w:t>)</w:t>
+        <w:t>()</w:t>
       </w:r>
       <w:r>
         <w:rPr>
@@ -4272,18 +4206,29 @@
           <w:lang w:val="en-US"/>
         </w:rPr>
       </w:pPr>
-      <w:r>
-        <w:rPr>
-          <w:rFonts w:ascii="Verdana" w:eastAsia="Times New Roman" w:hAnsi="Verdana" w:cs="Arial"/>
-          <w:b/>
-          <w:i/>
-          <w:color w:val="000000"/>
-          <w:sz w:val="20"/>
-        </w:rPr>
-        <w:t xml:space="preserve">boolean </w:t>
-      </w:r>
       <w:proofErr w:type="spellStart"/>
-      <w:proofErr w:type="gramStart"/>
+      <w:r>
+        <w:rPr>
+          <w:rFonts w:ascii="Verdana" w:eastAsia="Times New Roman" w:hAnsi="Verdana" w:cs="Arial"/>
+          <w:b/>
+          <w:i/>
+          <w:color w:val="000000"/>
+          <w:sz w:val="20"/>
+        </w:rPr>
+        <w:t>boolean</w:t>
+      </w:r>
+      <w:proofErr w:type="spellEnd"/>
+      <w:r>
+        <w:rPr>
+          <w:rFonts w:ascii="Verdana" w:eastAsia="Times New Roman" w:hAnsi="Verdana" w:cs="Arial"/>
+          <w:b/>
+          <w:i/>
+          <w:color w:val="000000"/>
+          <w:sz w:val="20"/>
+        </w:rPr>
+        <w:t xml:space="preserve"> </w:t>
+      </w:r>
+      <w:proofErr w:type="spellStart"/>
       <w:r>
         <w:rPr>
           <w:rFonts w:ascii="Verdana" w:eastAsia="Times New Roman" w:hAnsi="Verdana" w:cs="Arial"/>
@@ -4303,18 +4248,7 @@
           <w:color w:val="000000"/>
           <w:sz w:val="20"/>
         </w:rPr>
-        <w:t>(</w:t>
-      </w:r>
-      <w:proofErr w:type="gramEnd"/>
-      <w:r>
-        <w:rPr>
-          <w:rFonts w:ascii="Verdana" w:eastAsia="Times New Roman" w:hAnsi="Verdana" w:cs="Arial"/>
-          <w:b/>
-          <w:i/>
-          <w:color w:val="000000"/>
-          <w:sz w:val="20"/>
-        </w:rPr>
-        <w:t>)</w:t>
+        <w:t>()</w:t>
       </w:r>
       <w:r>
         <w:rPr>
@@ -4493,25 +4427,7 @@
           <w:bCs/>
           <w:sz w:val="20"/>
         </w:rPr>
-        <w:t>-&gt; Liverpool (40</w:t>
-      </w:r>
-      <w:proofErr w:type="gramStart"/>
-      <w:r>
-        <w:rPr>
-          <w:rFonts w:ascii="Verdana" w:eastAsia="Times New Roman" w:hAnsi="Verdana" w:cs="Arial"/>
-          <w:bCs/>
-          <w:sz w:val="20"/>
-        </w:rPr>
-        <w:t>) :</w:t>
-      </w:r>
-      <w:proofErr w:type="gramEnd"/>
-      <w:r>
-        <w:rPr>
-          <w:rFonts w:ascii="Verdana" w:eastAsia="Times New Roman" w:hAnsi="Verdana" w:cs="Arial"/>
-          <w:bCs/>
-          <w:sz w:val="20"/>
-        </w:rPr>
-        <w:t xml:space="preserve"> 3/8”, hvor 3 er den afstand, der mangler, mens 8 er den totale afstanden mellem de to byer.</w:t>
+        <w:t>-&gt; Liverpool (40) : 3/8”, hvor 3 er den afstand, der mangler, mens 8 er den totale afstanden mellem de to byer.</w:t>
       </w:r>
     </w:p>
     <w:p>
@@ -4534,6 +4450,7 @@
         </w:rPr>
         <w:t xml:space="preserve">Til sidst skal I implementere </w:t>
       </w:r>
+      <w:proofErr w:type="spellStart"/>
       <w:r>
         <w:rPr>
           <w:rFonts w:ascii="Verdana" w:eastAsia="Times New Roman" w:hAnsi="Verdana" w:cs="Arial"/>
@@ -4543,6 +4460,7 @@
         </w:rPr>
         <w:t>equals</w:t>
       </w:r>
+      <w:proofErr w:type="spellEnd"/>
       <w:r>
         <w:rPr>
           <w:rFonts w:ascii="Verdana" w:eastAsia="Times New Roman" w:hAnsi="Verdana" w:cs="Arial"/>
@@ -5637,7 +5555,6 @@
         <w:t xml:space="preserve">&lt;City&gt; </w:t>
       </w:r>
       <w:proofErr w:type="spellStart"/>
-      <w:proofErr w:type="gramStart"/>
       <w:r>
         <w:rPr>
           <w:rFonts w:ascii="Verdana" w:eastAsia="Times New Roman" w:hAnsi="Verdana" w:cs="Arial"/>
@@ -5659,19 +5576,7 @@
           <w:color w:val="000000"/>
           <w:sz w:val="20"/>
         </w:rPr>
-        <w:t>(</w:t>
-      </w:r>
-      <w:proofErr w:type="gramEnd"/>
-      <w:r>
-        <w:rPr>
-          <w:rFonts w:ascii="Verdana" w:eastAsia="Times New Roman" w:hAnsi="Verdana" w:cs="Arial"/>
-          <w:b/>
-          <w:bCs/>
-          <w:i/>
-          <w:color w:val="000000"/>
-          <w:sz w:val="20"/>
-        </w:rPr>
-        <w:t>)</w:t>
+        <w:t>()</w:t>
       </w:r>
       <w:r>
         <w:rPr>
@@ -5727,7 +5632,6 @@
         <w:t xml:space="preserve">City </w:t>
       </w:r>
       <w:proofErr w:type="spellStart"/>
-      <w:proofErr w:type="gramStart"/>
       <w:r>
         <w:rPr>
           <w:rFonts w:ascii="Verdana" w:eastAsia="Times New Roman" w:hAnsi="Verdana" w:cs="Arial"/>
@@ -5762,17 +5666,53 @@
         </w:rPr>
         <w:t>(</w:t>
       </w:r>
-      <w:proofErr w:type="gramEnd"/>
-      <w:r>
-        <w:rPr>
-          <w:rFonts w:ascii="Verdana" w:eastAsia="Times New Roman" w:hAnsi="Verdana" w:cs="Arial"/>
-          <w:b/>
-          <w:bCs/>
-          <w:i/>
-          <w:color w:val="000000"/>
-          <w:sz w:val="20"/>
-        </w:rPr>
-        <w:t>String name)</w:t>
+      <w:proofErr w:type="spellStart"/>
+      <w:r>
+        <w:rPr>
+          <w:rFonts w:ascii="Verdana" w:eastAsia="Times New Roman" w:hAnsi="Verdana" w:cs="Arial"/>
+          <w:b/>
+          <w:bCs/>
+          <w:i/>
+          <w:color w:val="000000"/>
+          <w:sz w:val="20"/>
+        </w:rPr>
+        <w:t>String</w:t>
+      </w:r>
+      <w:proofErr w:type="spellEnd"/>
+      <w:r>
+        <w:rPr>
+          <w:rFonts w:ascii="Verdana" w:eastAsia="Times New Roman" w:hAnsi="Verdana" w:cs="Arial"/>
+          <w:b/>
+          <w:bCs/>
+          <w:i/>
+          <w:color w:val="000000"/>
+          <w:sz w:val="20"/>
+        </w:rPr>
+        <w:t xml:space="preserve"> </w:t>
+      </w:r>
+      <w:proofErr w:type="spellStart"/>
+      <w:r>
+        <w:rPr>
+          <w:rFonts w:ascii="Verdana" w:eastAsia="Times New Roman" w:hAnsi="Verdana" w:cs="Arial"/>
+          <w:b/>
+          <w:bCs/>
+          <w:i/>
+          <w:color w:val="000000"/>
+          <w:sz w:val="20"/>
+        </w:rPr>
+        <w:t>name</w:t>
+      </w:r>
+      <w:proofErr w:type="spellEnd"/>
+      <w:r>
+        <w:rPr>
+          <w:rFonts w:ascii="Verdana" w:eastAsia="Times New Roman" w:hAnsi="Verdana" w:cs="Arial"/>
+          <w:b/>
+          <w:bCs/>
+          <w:i/>
+          <w:color w:val="000000"/>
+          <w:sz w:val="20"/>
+        </w:rPr>
+        <w:t>)</w:t>
       </w:r>
       <w:r>
         <w:rPr>
@@ -5847,7 +5787,6 @@
         <w:t xml:space="preserve">&lt;Road&gt; </w:t>
       </w:r>
       <w:proofErr w:type="spellStart"/>
-      <w:proofErr w:type="gramStart"/>
       <w:r>
         <w:rPr>
           <w:rFonts w:ascii="Verdana" w:eastAsia="Times New Roman" w:hAnsi="Verdana" w:cs="Arial"/>
@@ -5869,19 +5808,7 @@
           <w:color w:val="000000"/>
           <w:sz w:val="20"/>
         </w:rPr>
-        <w:t>(</w:t>
-      </w:r>
-      <w:proofErr w:type="gramEnd"/>
-      <w:r>
-        <w:rPr>
-          <w:rFonts w:ascii="Verdana" w:eastAsia="Times New Roman" w:hAnsi="Verdana" w:cs="Arial"/>
-          <w:b/>
-          <w:bCs/>
-          <w:i/>
-          <w:color w:val="000000"/>
-          <w:sz w:val="20"/>
-        </w:rPr>
-        <w:t>City c)</w:t>
+        <w:t>(City c)</w:t>
       </w:r>
       <w:r>
         <w:rPr>
@@ -5979,31 +5906,7 @@
           <w:color w:val="000000" w:themeColor="text1"/>
           <w:sz w:val="20"/>
         </w:rPr>
-        <w:t xml:space="preserve">void </w:t>
-      </w:r>
-      <w:proofErr w:type="gramStart"/>
-      <w:r>
-        <w:rPr>
-          <w:rFonts w:ascii="Verdana" w:eastAsia="Times New Roman" w:hAnsi="Verdana" w:cs="Arial"/>
-          <w:b/>
-          <w:bCs/>
-          <w:i/>
-          <w:color w:val="000000" w:themeColor="text1"/>
-          <w:sz w:val="20"/>
-        </w:rPr>
-        <w:t>reset(</w:t>
-      </w:r>
-      <w:proofErr w:type="gramEnd"/>
-      <w:r>
-        <w:rPr>
-          <w:rFonts w:ascii="Verdana" w:eastAsia="Times New Roman" w:hAnsi="Verdana" w:cs="Arial"/>
-          <w:b/>
-          <w:bCs/>
-          <w:i/>
-          <w:color w:val="000000" w:themeColor="text1"/>
-          <w:sz w:val="20"/>
-        </w:rPr>
-        <w:t>)</w:t>
+        <w:t>void reset()</w:t>
       </w:r>
       <w:r>
         <w:rPr>
@@ -6100,19 +6003,31 @@
           <w:sz w:val="20"/>
         </w:rPr>
       </w:pPr>
-      <w:r>
-        <w:rPr>
-          <w:rFonts w:ascii="Verdana" w:eastAsia="Times New Roman" w:hAnsi="Verdana" w:cs="Arial"/>
-          <w:b/>
-          <w:bCs/>
-          <w:i/>
-          <w:color w:val="000000"/>
-          <w:sz w:val="20"/>
-        </w:rPr>
-        <w:t xml:space="preserve">String </w:t>
-      </w:r>
       <w:proofErr w:type="spellStart"/>
-      <w:proofErr w:type="gramStart"/>
+      <w:r>
+        <w:rPr>
+          <w:rFonts w:ascii="Verdana" w:eastAsia="Times New Roman" w:hAnsi="Verdana" w:cs="Arial"/>
+          <w:b/>
+          <w:bCs/>
+          <w:i/>
+          <w:color w:val="000000"/>
+          <w:sz w:val="20"/>
+        </w:rPr>
+        <w:t>String</w:t>
+      </w:r>
+      <w:proofErr w:type="spellEnd"/>
+      <w:r>
+        <w:rPr>
+          <w:rFonts w:ascii="Verdana" w:eastAsia="Times New Roman" w:hAnsi="Verdana" w:cs="Arial"/>
+          <w:b/>
+          <w:bCs/>
+          <w:i/>
+          <w:color w:val="000000"/>
+          <w:sz w:val="20"/>
+        </w:rPr>
+        <w:t xml:space="preserve"> </w:t>
+      </w:r>
+      <w:proofErr w:type="spellStart"/>
       <w:r>
         <w:rPr>
           <w:rFonts w:ascii="Verdana" w:eastAsia="Times New Roman" w:hAnsi="Verdana" w:cs="Arial"/>
@@ -6134,19 +6049,7 @@
           <w:color w:val="000000"/>
           <w:sz w:val="20"/>
         </w:rPr>
-        <w:t>(</w:t>
-      </w:r>
-      <w:proofErr w:type="gramEnd"/>
-      <w:r>
-        <w:rPr>
-          <w:rFonts w:ascii="Verdana" w:eastAsia="Times New Roman" w:hAnsi="Verdana" w:cs="Arial"/>
-          <w:b/>
-          <w:bCs/>
-          <w:i/>
-          <w:color w:val="000000"/>
-          <w:sz w:val="20"/>
-        </w:rPr>
-        <w:t>)</w:t>
+        <w:t>()</w:t>
       </w:r>
       <w:r>
         <w:rPr>
@@ -6417,29 +6320,7 @@
           <w:color w:val="000000"/>
           <w:sz w:val="20"/>
         </w:rPr>
-        <w:t>&lt;</w:t>
-      </w:r>
-      <w:proofErr w:type="gramStart"/>
-      <w:r>
-        <w:rPr>
-          <w:rFonts w:ascii="Verdana" w:eastAsia="Times New Roman" w:hAnsi="Verdana" w:cs="Arial"/>
-          <w:b/>
-          <w:i/>
-          <w:color w:val="000000"/>
-          <w:sz w:val="20"/>
-        </w:rPr>
-        <w:t>&gt;(</w:t>
-      </w:r>
-      <w:proofErr w:type="gramEnd"/>
-      <w:r>
-        <w:rPr>
-          <w:rFonts w:ascii="Verdana" w:eastAsia="Times New Roman" w:hAnsi="Verdana" w:cs="Arial"/>
-          <w:b/>
-          <w:i/>
-          <w:color w:val="000000"/>
-          <w:sz w:val="20"/>
-        </w:rPr>
-        <w:t>)</w:t>
+        <w:t>&lt;&gt;()</w:t>
       </w:r>
       <w:r>
         <w:rPr>
@@ -6503,6 +6384,7 @@
         </w:rPr>
         <w:t xml:space="preserve">Til sidst skal I implementere </w:t>
       </w:r>
+      <w:proofErr w:type="spellStart"/>
       <w:r>
         <w:rPr>
           <w:rFonts w:ascii="Verdana" w:eastAsia="Times New Roman" w:hAnsi="Verdana" w:cs="Arial"/>
@@ -6512,6 +6394,7 @@
         </w:rPr>
         <w:t>equals</w:t>
       </w:r>
+      <w:proofErr w:type="spellEnd"/>
       <w:r>
         <w:rPr>
           <w:rFonts w:ascii="Verdana" w:eastAsia="Times New Roman" w:hAnsi="Verdana" w:cs="Arial"/>
@@ -6947,6 +6830,7 @@
         </w:rPr>
         <w:t xml:space="preserve"> </w:t>
       </w:r>
+      <w:proofErr w:type="spellStart"/>
       <w:r>
         <w:rPr>
           <w:rFonts w:ascii="Verdana" w:eastAsia="Times New Roman" w:hAnsi="Verdana" w:cs="Arial"/>
@@ -6957,6 +6841,7 @@
         </w:rPr>
         <w:t>equals</w:t>
       </w:r>
+      <w:proofErr w:type="spellEnd"/>
       <w:r>
         <w:rPr>
           <w:rFonts w:ascii="Verdana" w:eastAsia="Times New Roman" w:hAnsi="Verdana" w:cs="Arial"/>
@@ -7178,18 +7063,30 @@
           <w:sz w:val="20"/>
         </w:rPr>
       </w:pPr>
-      <w:r>
-        <w:rPr>
-          <w:rFonts w:ascii="Verdana" w:eastAsia="Times New Roman" w:hAnsi="Verdana" w:cs="Arial"/>
-          <w:b/>
-          <w:bCs/>
-          <w:i/>
-          <w:color w:val="000000"/>
-          <w:sz w:val="20"/>
-        </w:rPr>
-        <w:t xml:space="preserve">int </w:t>
-      </w:r>
-      <w:proofErr w:type="gramStart"/>
+      <w:proofErr w:type="spellStart"/>
+      <w:r>
+        <w:rPr>
+          <w:rFonts w:ascii="Verdana" w:eastAsia="Times New Roman" w:hAnsi="Verdana" w:cs="Arial"/>
+          <w:b/>
+          <w:bCs/>
+          <w:i/>
+          <w:color w:val="000000"/>
+          <w:sz w:val="20"/>
+        </w:rPr>
+        <w:t>int</w:t>
+      </w:r>
+      <w:proofErr w:type="spellEnd"/>
+      <w:r>
+        <w:rPr>
+          <w:rFonts w:ascii="Verdana" w:eastAsia="Times New Roman" w:hAnsi="Verdana" w:cs="Arial"/>
+          <w:b/>
+          <w:bCs/>
+          <w:i/>
+          <w:color w:val="000000"/>
+          <w:sz w:val="20"/>
+        </w:rPr>
+        <w:t xml:space="preserve"> </w:t>
+      </w:r>
       <w:r>
         <w:rPr>
           <w:rFonts w:ascii="Verdana" w:eastAsia="Times New Roman" w:hAnsi="Verdana" w:cs="Arial"/>
@@ -7212,17 +7109,29 @@
         </w:rPr>
         <w:t>(</w:t>
       </w:r>
-      <w:proofErr w:type="gramEnd"/>
-      <w:r>
-        <w:rPr>
-          <w:rFonts w:ascii="Verdana" w:eastAsia="Times New Roman" w:hAnsi="Verdana" w:cs="Arial"/>
-          <w:b/>
-          <w:bCs/>
-          <w:i/>
-          <w:color w:val="000000"/>
-          <w:sz w:val="20"/>
-        </w:rPr>
-        <w:t xml:space="preserve">int </w:t>
+      <w:proofErr w:type="spellStart"/>
+      <w:r>
+        <w:rPr>
+          <w:rFonts w:ascii="Verdana" w:eastAsia="Times New Roman" w:hAnsi="Verdana" w:cs="Arial"/>
+          <w:b/>
+          <w:bCs/>
+          <w:i/>
+          <w:color w:val="000000"/>
+          <w:sz w:val="20"/>
+        </w:rPr>
+        <w:t>int</w:t>
+      </w:r>
+      <w:proofErr w:type="spellEnd"/>
+      <w:r>
+        <w:rPr>
+          <w:rFonts w:ascii="Verdana" w:eastAsia="Times New Roman" w:hAnsi="Verdana" w:cs="Arial"/>
+          <w:b/>
+          <w:bCs/>
+          <w:i/>
+          <w:color w:val="000000"/>
+          <w:sz w:val="20"/>
+        </w:rPr>
+        <w:t xml:space="preserve"> </w:t>
       </w:r>
       <w:proofErr w:type="spellStart"/>
       <w:r>
@@ -7446,23 +7355,7 @@
           <w:rFonts w:ascii="Verdana" w:eastAsia="Times New Roman" w:hAnsi="Verdana" w:cs="Arial"/>
           <w:sz w:val="20"/>
         </w:rPr>
-        <w:t xml:space="preserve"> for a beregne bonussen, vil de pseudo-tilfældige tal komme ud af </w:t>
-      </w:r>
-      <w:proofErr w:type="spellStart"/>
-      <w:r>
-        <w:rPr>
-          <w:rFonts w:ascii="Verdana" w:eastAsia="Times New Roman" w:hAnsi="Verdana" w:cs="Arial"/>
-          <w:sz w:val="20"/>
-        </w:rPr>
-        <w:t>sync</w:t>
-      </w:r>
-      <w:proofErr w:type="spellEnd"/>
-      <w:r>
-        <w:rPr>
-          <w:rFonts w:ascii="Verdana" w:eastAsia="Times New Roman" w:hAnsi="Verdana" w:cs="Arial"/>
-          <w:sz w:val="20"/>
-        </w:rPr>
-        <w:t xml:space="preserve">, og testen vil fejle. </w:t>
+        <w:t xml:space="preserve"> for a beregne bonussen, vil de pseudo-tilfældige tal komme ud af sync, og testen vil fejle. </w:t>
       </w:r>
       <w:r>
         <w:rPr>
@@ -7537,19 +7430,31 @@
           <w:sz w:val="20"/>
         </w:rPr>
       </w:pPr>
-      <w:r>
-        <w:rPr>
-          <w:rFonts w:ascii="Verdana" w:eastAsia="Times New Roman" w:hAnsi="Verdana" w:cs="Arial"/>
-          <w:b/>
-          <w:bCs/>
-          <w:i/>
-          <w:color w:val="000000"/>
-          <w:sz w:val="20"/>
-        </w:rPr>
-        <w:t xml:space="preserve">int </w:t>
-      </w:r>
       <w:proofErr w:type="spellStart"/>
-      <w:proofErr w:type="gramStart"/>
+      <w:r>
+        <w:rPr>
+          <w:rFonts w:ascii="Verdana" w:eastAsia="Times New Roman" w:hAnsi="Verdana" w:cs="Arial"/>
+          <w:b/>
+          <w:bCs/>
+          <w:i/>
+          <w:color w:val="000000"/>
+          <w:sz w:val="20"/>
+        </w:rPr>
+        <w:t>int</w:t>
+      </w:r>
+      <w:proofErr w:type="spellEnd"/>
+      <w:r>
+        <w:rPr>
+          <w:rFonts w:ascii="Verdana" w:eastAsia="Times New Roman" w:hAnsi="Verdana" w:cs="Arial"/>
+          <w:b/>
+          <w:bCs/>
+          <w:i/>
+          <w:color w:val="000000"/>
+          <w:sz w:val="20"/>
+        </w:rPr>
+        <w:t xml:space="preserve"> </w:t>
+      </w:r>
+      <w:proofErr w:type="spellStart"/>
       <w:r>
         <w:rPr>
           <w:rFonts w:ascii="Verdana" w:eastAsia="Times New Roman" w:hAnsi="Verdana" w:cs="Arial"/>
@@ -7571,19 +7476,7 @@
           <w:color w:val="000000"/>
           <w:sz w:val="20"/>
         </w:rPr>
-        <w:t>(</w:t>
-      </w:r>
-      <w:proofErr w:type="gramEnd"/>
-      <w:r>
-        <w:rPr>
-          <w:rFonts w:ascii="Verdana" w:eastAsia="Times New Roman" w:hAnsi="Verdana" w:cs="Arial"/>
-          <w:b/>
-          <w:bCs/>
-          <w:i/>
-          <w:color w:val="000000"/>
-          <w:sz w:val="20"/>
-        </w:rPr>
-        <w:t>)</w:t>
+        <w:t>()</w:t>
       </w:r>
       <w:r>
         <w:rPr>
@@ -8026,18 +7919,29 @@
           <w:sz w:val="20"/>
         </w:rPr>
       </w:pPr>
-      <w:r>
-        <w:rPr>
-          <w:rFonts w:ascii="Verdana" w:eastAsia="Times New Roman" w:hAnsi="Verdana" w:cs="Arial"/>
-          <w:b/>
-          <w:i/>
-          <w:color w:val="000000"/>
-          <w:sz w:val="20"/>
-        </w:rPr>
-        <w:t xml:space="preserve">void </w:t>
-      </w:r>
       <w:proofErr w:type="spellStart"/>
-      <w:proofErr w:type="gramStart"/>
+      <w:r>
+        <w:rPr>
+          <w:rFonts w:ascii="Verdana" w:eastAsia="Times New Roman" w:hAnsi="Verdana" w:cs="Arial"/>
+          <w:b/>
+          <w:i/>
+          <w:color w:val="000000"/>
+          <w:sz w:val="20"/>
+        </w:rPr>
+        <w:t>void</w:t>
+      </w:r>
+      <w:proofErr w:type="spellEnd"/>
+      <w:r>
+        <w:rPr>
+          <w:rFonts w:ascii="Verdana" w:eastAsia="Times New Roman" w:hAnsi="Verdana" w:cs="Arial"/>
+          <w:b/>
+          <w:i/>
+          <w:color w:val="000000"/>
+          <w:sz w:val="20"/>
+        </w:rPr>
+        <w:t xml:space="preserve"> </w:t>
+      </w:r>
+      <w:proofErr w:type="spellStart"/>
       <w:r>
         <w:rPr>
           <w:rFonts w:ascii="Verdana" w:eastAsia="Times New Roman" w:hAnsi="Verdana" w:cs="Arial"/>
@@ -8057,18 +7961,7 @@
           <w:color w:val="000000"/>
           <w:sz w:val="20"/>
         </w:rPr>
-        <w:t>(</w:t>
-      </w:r>
-      <w:proofErr w:type="gramEnd"/>
-      <w:r>
-        <w:rPr>
-          <w:rFonts w:ascii="Verdana" w:eastAsia="Times New Roman" w:hAnsi="Verdana" w:cs="Arial"/>
-          <w:b/>
-          <w:i/>
-          <w:color w:val="000000"/>
-          <w:sz w:val="20"/>
-        </w:rPr>
-        <w:t>City c)</w:t>
+        <w:t>(City c)</w:t>
       </w:r>
       <w:r>
         <w:rPr>
@@ -8373,29 +8266,7 @@
           <w:color w:val="000000"/>
           <w:sz w:val="20"/>
         </w:rPr>
-        <w:t>&lt;</w:t>
-      </w:r>
-      <w:proofErr w:type="gramStart"/>
-      <w:r>
-        <w:rPr>
-          <w:rFonts w:ascii="Verdana" w:eastAsia="Times New Roman" w:hAnsi="Verdana" w:cs="Arial"/>
-          <w:b/>
-          <w:i/>
-          <w:color w:val="000000"/>
-          <w:sz w:val="20"/>
-        </w:rPr>
-        <w:t>&gt;(</w:t>
-      </w:r>
-      <w:proofErr w:type="gramEnd"/>
-      <w:r>
-        <w:rPr>
-          <w:rFonts w:ascii="Verdana" w:eastAsia="Times New Roman" w:hAnsi="Verdana" w:cs="Arial"/>
-          <w:b/>
-          <w:i/>
-          <w:color w:val="000000"/>
-          <w:sz w:val="20"/>
-        </w:rPr>
-        <w:t>)</w:t>
+        <w:t>&lt;&gt;()</w:t>
       </w:r>
       <w:r>
         <w:rPr>
@@ -8760,7 +8631,6 @@
         <w:t xml:space="preserve">Position </w:t>
       </w:r>
       <w:proofErr w:type="spellStart"/>
-      <w:proofErr w:type="gramStart"/>
       <w:r>
         <w:rPr>
           <w:rFonts w:ascii="Verdana" w:eastAsia="Times New Roman" w:hAnsi="Verdana" w:cs="Arial"/>
@@ -8780,18 +8650,7 @@
           <w:color w:val="000000"/>
           <w:sz w:val="20"/>
         </w:rPr>
-        <w:t>(</w:t>
-      </w:r>
-      <w:proofErr w:type="gramEnd"/>
-      <w:r>
-        <w:rPr>
-          <w:rFonts w:ascii="Verdana" w:eastAsia="Times New Roman" w:hAnsi="Verdana" w:cs="Arial"/>
-          <w:b/>
-          <w:i/>
-          <w:color w:val="000000"/>
-          <w:sz w:val="20"/>
-        </w:rPr>
-        <w:t>City from, City to)</w:t>
+        <w:t>(City from, City to)</w:t>
       </w:r>
       <w:r>
         <w:rPr>
@@ -9377,23 +9236,7 @@
           <w:rFonts w:ascii="Verdana" w:eastAsia="Times New Roman" w:hAnsi="Verdana" w:cs="Arial"/>
           <w:sz w:val="20"/>
         </w:rPr>
-        <w:t xml:space="preserve"> med parameteren ”</w:t>
-      </w:r>
-      <w:proofErr w:type="spellStart"/>
-      <w:r>
-        <w:rPr>
-          <w:rFonts w:ascii="Verdana" w:eastAsia="Times New Roman" w:hAnsi="Verdana" w:cs="Arial"/>
-          <w:sz w:val="20"/>
-        </w:rPr>
-        <w:t>CG1</w:t>
-      </w:r>
-      <w:proofErr w:type="spellEnd"/>
-      <w:r>
-        <w:rPr>
-          <w:rFonts w:ascii="Verdana" w:eastAsia="Times New Roman" w:hAnsi="Verdana" w:cs="Arial"/>
-          <w:sz w:val="20"/>
-        </w:rPr>
-        <w:t>”</w:t>
+        <w:t xml:space="preserve"> med parameteren ”CG1”</w:t>
       </w:r>
       <w:r>
         <w:rPr>
@@ -10046,7 +9889,6 @@
         <w:t xml:space="preserve">Game </w:t>
       </w:r>
       <w:proofErr w:type="spellStart"/>
-      <w:proofErr w:type="gramStart"/>
       <w:r>
         <w:rPr>
           <w:rFonts w:ascii="Verdana" w:eastAsia="Times New Roman" w:hAnsi="Verdana" w:cs="Arial"/>
@@ -10064,17 +9906,7 @@
           <w:i/>
           <w:sz w:val="20"/>
         </w:rPr>
-        <w:t>(</w:t>
-      </w:r>
-      <w:proofErr w:type="gramEnd"/>
-      <w:r>
-        <w:rPr>
-          <w:rFonts w:ascii="Verdana" w:eastAsia="Times New Roman" w:hAnsi="Verdana" w:cs="Arial"/>
-          <w:b/>
-          <w:i/>
-          <w:sz w:val="20"/>
-        </w:rPr>
-        <w:t>)</w:t>
+        <w:t>()</w:t>
       </w:r>
     </w:p>
     <w:p>
@@ -10090,17 +9922,27 @@
           <w:sz w:val="20"/>
         </w:rPr>
       </w:pPr>
-      <w:r>
-        <w:rPr>
-          <w:rFonts w:ascii="Verdana" w:eastAsia="Times New Roman" w:hAnsi="Verdana" w:cs="Arial"/>
-          <w:b/>
-          <w:i/>
-          <w:sz w:val="20"/>
-        </w:rPr>
-        <w:t xml:space="preserve">void </w:t>
-      </w:r>
       <w:proofErr w:type="spellStart"/>
-      <w:proofErr w:type="gramStart"/>
+      <w:r>
+        <w:rPr>
+          <w:rFonts w:ascii="Verdana" w:eastAsia="Times New Roman" w:hAnsi="Verdana" w:cs="Arial"/>
+          <w:b/>
+          <w:i/>
+          <w:sz w:val="20"/>
+        </w:rPr>
+        <w:t>void</w:t>
+      </w:r>
+      <w:proofErr w:type="spellEnd"/>
+      <w:r>
+        <w:rPr>
+          <w:rFonts w:ascii="Verdana" w:eastAsia="Times New Roman" w:hAnsi="Verdana" w:cs="Arial"/>
+          <w:b/>
+          <w:i/>
+          <w:sz w:val="20"/>
+        </w:rPr>
+        <w:t xml:space="preserve"> </w:t>
+      </w:r>
+      <w:proofErr w:type="spellStart"/>
       <w:r>
         <w:rPr>
           <w:rFonts w:ascii="Verdana" w:eastAsia="Times New Roman" w:hAnsi="Verdana" w:cs="Arial"/>
@@ -10118,17 +9960,7 @@
           <w:i/>
           <w:sz w:val="20"/>
         </w:rPr>
-        <w:t>(</w:t>
-      </w:r>
-      <w:proofErr w:type="gramEnd"/>
-      <w:r>
-        <w:rPr>
-          <w:rFonts w:ascii="Verdana" w:eastAsia="Times New Roman" w:hAnsi="Verdana" w:cs="Arial"/>
-          <w:b/>
-          <w:i/>
-          <w:sz w:val="20"/>
-        </w:rPr>
-        <w:t>Game g</w:t>
+        <w:t>(Game g</w:t>
       </w:r>
       <w:r>
         <w:rPr>
@@ -10413,7 +10245,6 @@
         </w:rPr>
       </w:pPr>
       <w:proofErr w:type="spellStart"/>
-      <w:proofErr w:type="gramStart"/>
       <w:r>
         <w:rPr>
           <w:rFonts w:ascii="Verdana" w:eastAsia="Times New Roman" w:hAnsi="Verdana" w:cs="Arial"/>
@@ -10433,7 +10264,6 @@
         <w:t>.getRandom</w:t>
       </w:r>
       <w:proofErr w:type="spellEnd"/>
-      <w:proofErr w:type="gramEnd"/>
       <w:r>
         <w:rPr>
           <w:rFonts w:ascii="Verdana" w:eastAsia="Times New Roman" w:hAnsi="Verdana" w:cs="Arial"/>
@@ -11006,7 +10836,7 @@
           <w:lang w:eastAsia="da-DK"/>
         </w:rPr>
         <w:drawing>
-          <wp:inline distT="0" distB="0" distL="0" distR="0" wp14:anchorId="5829C153" wp14:editId="3FE5824B">
+          <wp:inline distT="0" distB="0" distL="0" distR="0" wp14:anchorId="335C3E65" wp14:editId="74D2830D">
             <wp:extent cx="4664111" cy="6297283"/>
             <wp:effectExtent l="0" t="0" r="3175" b="8890"/>
             <wp:docPr id="2" name="Picture 2"/>
@@ -11127,7 +10957,7 @@
           <w:lang w:eastAsia="da-DK"/>
         </w:rPr>
         <w:drawing>
-          <wp:inline distT="0" distB="0" distL="0" distR="0" wp14:anchorId="66416EB9" wp14:editId="77418B97">
+          <wp:inline distT="0" distB="0" distL="0" distR="0" wp14:anchorId="4AFA8C2C" wp14:editId="08E056F8">
             <wp:extent cx="4285282" cy="154983"/>
             <wp:effectExtent l="0" t="0" r="1270" b="0"/>
             <wp:docPr id="5" name="Picture 5"/>
@@ -12142,7 +11972,7 @@
           <w:lang w:eastAsia="da-DK"/>
         </w:rPr>
         <w:drawing>
-          <wp:inline distT="0" distB="0" distL="0" distR="0" wp14:anchorId="5E5F0A9C" wp14:editId="13FFBB92">
+          <wp:inline distT="0" distB="0" distL="0" distR="0" wp14:anchorId="2175198C" wp14:editId="2461E534">
             <wp:extent cx="3330586" cy="2501661"/>
             <wp:effectExtent l="0" t="0" r="3175" b="0"/>
             <wp:docPr id="3" name="Picture 3"/>
@@ -12360,23 +12190,7 @@
           <w:rFonts w:ascii="Verdana" w:eastAsia="Times New Roman" w:hAnsi="Verdana" w:cs="Arial"/>
           <w:sz w:val="20"/>
         </w:rPr>
-        <w:t xml:space="preserve"> med parameteren ”</w:t>
-      </w:r>
-      <w:proofErr w:type="spellStart"/>
-      <w:r>
-        <w:rPr>
-          <w:rFonts w:ascii="Verdana" w:eastAsia="Times New Roman" w:hAnsi="Verdana" w:cs="Arial"/>
-          <w:sz w:val="20"/>
-        </w:rPr>
-        <w:t>CG1</w:t>
-      </w:r>
-      <w:proofErr w:type="spellEnd"/>
-      <w:r>
-        <w:rPr>
-          <w:rFonts w:ascii="Verdana" w:eastAsia="Times New Roman" w:hAnsi="Verdana" w:cs="Arial"/>
-          <w:sz w:val="20"/>
-        </w:rPr>
-        <w:t>”</w:t>
+        <w:t xml:space="preserve"> med parameteren ”CG1”</w:t>
       </w:r>
       <w:r>
         <w:rPr>
@@ -12576,23 +12390,7 @@
           <w:rFonts w:ascii="Verdana" w:eastAsia="Times New Roman" w:hAnsi="Verdana" w:cs="Arial"/>
           <w:sz w:val="20"/>
         </w:rPr>
-        <w:t xml:space="preserve"> beregne bonussen, vil de pseudo-tilfældige tal komme ud af </w:t>
-      </w:r>
-      <w:proofErr w:type="spellStart"/>
-      <w:r>
-        <w:rPr>
-          <w:rFonts w:ascii="Verdana" w:eastAsia="Times New Roman" w:hAnsi="Verdana" w:cs="Arial"/>
-          <w:sz w:val="20"/>
-        </w:rPr>
-        <w:t>sync</w:t>
-      </w:r>
-      <w:proofErr w:type="spellEnd"/>
-      <w:r>
-        <w:rPr>
-          <w:rFonts w:ascii="Verdana" w:eastAsia="Times New Roman" w:hAnsi="Verdana" w:cs="Arial"/>
-          <w:sz w:val="20"/>
-        </w:rPr>
-        <w:t>, og testen vil fejle.</w:t>
+        <w:t xml:space="preserve"> beregne bonussen, vil de pseudo-tilfældige tal komme ud af sync, og testen vil fejle.</w:t>
       </w:r>
       <w:r>
         <w:rPr>
@@ -12771,25 +12569,7 @@
           <w:color w:val="000000"/>
           <w:sz w:val="20"/>
         </w:rPr>
-        <w:t xml:space="preserve">ruge </w:t>
-      </w:r>
-      <w:proofErr w:type="spellStart"/>
-      <w:r>
-        <w:rPr>
-          <w:rFonts w:ascii="Verdana" w:eastAsia="Times New Roman" w:hAnsi="Verdana" w:cs="Arial"/>
-          <w:color w:val="000000"/>
-          <w:sz w:val="20"/>
-        </w:rPr>
-        <w:t>nedarvning</w:t>
-      </w:r>
-      <w:proofErr w:type="spellEnd"/>
-      <w:r>
-        <w:rPr>
-          <w:rFonts w:ascii="Verdana" w:eastAsia="Times New Roman" w:hAnsi="Verdana" w:cs="Arial"/>
-          <w:color w:val="000000"/>
-          <w:sz w:val="20"/>
-        </w:rPr>
-        <w:t xml:space="preserve"> til at strukturere jeres kode, således at der er flere forskellige slags lande og flere forskellige slags byer (Computerspil 3).</w:t>
+        <w:t>ruge nedarvning til at strukturere jeres kode, således at der er flere forskellige slags lande og flere forskellige slags byer (Computerspil 3).</w:t>
       </w:r>
     </w:p>
     <w:p>
@@ -13194,7 +12974,7 @@
           <w:color w:val="000000"/>
           <w:sz w:val="20"/>
         </w:rPr>
-        <w:t xml:space="preserve"> G er det beskrevet, hvordan man bør afteste sine klasser, herunder hvordan man (ved hjælp af JUnit </w:t>
+        <w:t xml:space="preserve"> G er det beskrevet, hvordan man bør afteste sine klasser, herunder hvordan man (ved hjælp af </w:t>
       </w:r>
       <w:proofErr w:type="spellStart"/>
       <w:r>
@@ -13203,6 +12983,24 @@
           <w:color w:val="000000"/>
           <w:sz w:val="20"/>
         </w:rPr>
+        <w:t>JUnit</w:t>
+      </w:r>
+      <w:proofErr w:type="spellEnd"/>
+      <w:r>
+        <w:rPr>
+          <w:rFonts w:ascii="Verdana" w:eastAsia="Times New Roman" w:hAnsi="Verdana" w:cs="Arial"/>
+          <w:color w:val="000000"/>
+          <w:sz w:val="20"/>
+        </w:rPr>
+        <w:t xml:space="preserve"> </w:t>
+      </w:r>
+      <w:proofErr w:type="spellStart"/>
+      <w:r>
+        <w:rPr>
+          <w:rFonts w:ascii="Verdana" w:eastAsia="Times New Roman" w:hAnsi="Verdana" w:cs="Arial"/>
+          <w:color w:val="000000"/>
+          <w:sz w:val="20"/>
+        </w:rPr>
         <w:t>testing</w:t>
       </w:r>
       <w:proofErr w:type="spellEnd"/>
@@ -13212,25 +13010,7 @@
           <w:color w:val="000000"/>
           <w:sz w:val="20"/>
         </w:rPr>
-        <w:t xml:space="preserve"> </w:t>
-      </w:r>
-      <w:proofErr w:type="spellStart"/>
-      <w:r>
-        <w:rPr>
-          <w:rFonts w:ascii="Verdana" w:eastAsia="Times New Roman" w:hAnsi="Verdana" w:cs="Arial"/>
-          <w:color w:val="000000"/>
-          <w:sz w:val="20"/>
-        </w:rPr>
-        <w:t>frameworket</w:t>
-      </w:r>
-      <w:proofErr w:type="spellEnd"/>
-      <w:r>
-        <w:rPr>
-          <w:rFonts w:ascii="Verdana" w:eastAsia="Times New Roman" w:hAnsi="Verdana" w:cs="Arial"/>
-          <w:color w:val="000000"/>
-          <w:sz w:val="20"/>
-        </w:rPr>
-        <w:t xml:space="preserve">) laver </w:t>
+        <w:t xml:space="preserve"> frameworket) laver </w:t>
       </w:r>
       <w:r>
         <w:rPr>
@@ -13325,6 +13105,7 @@
         </w:rPr>
         <w:t xml:space="preserve">ændrer en enkelt feltvariabel uden at gøre andet, og I behøver heller ikke at lave testmetoder for </w:t>
       </w:r>
+      <w:proofErr w:type="spellStart"/>
       <w:r>
         <w:rPr>
           <w:rFonts w:ascii="Verdana" w:eastAsia="Times New Roman" w:hAnsi="Verdana" w:cs="Arial"/>
@@ -13334,6 +13115,7 @@
         </w:rPr>
         <w:t>compareTo</w:t>
       </w:r>
+      <w:proofErr w:type="spellEnd"/>
       <w:r>
         <w:rPr>
           <w:rFonts w:ascii="Verdana" w:eastAsia="Times New Roman" w:hAnsi="Verdana" w:cs="Arial"/>
@@ -13341,6 +13123,7 @@
         </w:rPr>
         <w:t xml:space="preserve">, </w:t>
       </w:r>
+      <w:proofErr w:type="spellStart"/>
       <w:r>
         <w:rPr>
           <w:rFonts w:ascii="Verdana" w:eastAsia="Times New Roman" w:hAnsi="Verdana" w:cs="Arial"/>
@@ -13350,6 +13133,7 @@
         </w:rPr>
         <w:t>equals</w:t>
       </w:r>
+      <w:proofErr w:type="spellEnd"/>
       <w:r>
         <w:rPr>
           <w:rFonts w:ascii="Verdana" w:eastAsia="Times New Roman" w:hAnsi="Verdana" w:cs="Arial"/>
@@ -13445,23 +13229,7 @@
           <w:rFonts w:ascii="Verdana" w:eastAsia="Times New Roman" w:hAnsi="Verdana" w:cs="Arial"/>
           <w:sz w:val="20"/>
         </w:rPr>
-        <w:t>så @</w:t>
-      </w:r>
-      <w:proofErr w:type="spellStart"/>
-      <w:r>
-        <w:rPr>
-          <w:rFonts w:ascii="Verdana" w:eastAsia="Times New Roman" w:hAnsi="Verdana" w:cs="Arial"/>
-          <w:sz w:val="20"/>
-        </w:rPr>
-        <w:t>param</w:t>
-      </w:r>
-      <w:proofErr w:type="spellEnd"/>
-      <w:r>
-        <w:rPr>
-          <w:rFonts w:ascii="Verdana" w:eastAsia="Times New Roman" w:hAnsi="Verdana" w:cs="Arial"/>
-          <w:sz w:val="20"/>
-        </w:rPr>
-        <w:t xml:space="preserve"> og @return</w:t>
+        <w:t>så @param og @return</w:t>
       </w:r>
       <w:r>
         <w:rPr>
@@ -13517,23 +13285,7 @@
           <w:rFonts w:ascii="Verdana" w:eastAsia="Times New Roman" w:hAnsi="Verdana" w:cs="Arial"/>
           <w:sz w:val="20"/>
         </w:rPr>
-        <w:t>lave @</w:t>
-      </w:r>
-      <w:proofErr w:type="spellStart"/>
-      <w:r>
-        <w:rPr>
-          <w:rFonts w:ascii="Verdana" w:eastAsia="Times New Roman" w:hAnsi="Verdana" w:cs="Arial"/>
-          <w:sz w:val="20"/>
-        </w:rPr>
-        <w:t>author</w:t>
-      </w:r>
-      <w:proofErr w:type="spellEnd"/>
-      <w:r>
-        <w:rPr>
-          <w:rFonts w:ascii="Verdana" w:eastAsia="Times New Roman" w:hAnsi="Verdana" w:cs="Arial"/>
-          <w:sz w:val="20"/>
-        </w:rPr>
-        <w:t xml:space="preserve"> og @version tags for testklasserne samt </w:t>
+        <w:t xml:space="preserve">lave @author og @version tags for testklasserne samt </w:t>
       </w:r>
       <w:r>
         <w:rPr>
@@ -13878,7 +13630,7 @@
           <w:lang w:eastAsia="da-DK"/>
         </w:rPr>
         <w:drawing>
-          <wp:inline distT="0" distB="0" distL="0" distR="0" wp14:anchorId="30E235B5" wp14:editId="71334096">
+          <wp:inline distT="0" distB="0" distL="0" distR="0" wp14:anchorId="5AA2D175" wp14:editId="334A5FFA">
             <wp:extent cx="3848059" cy="1783503"/>
             <wp:effectExtent l="0" t="0" r="635" b="7620"/>
             <wp:docPr id="11" name="Picture 11"/>
@@ -13948,21 +13700,12 @@
           <w:sz w:val="20"/>
         </w:rPr>
       </w:pPr>
-      <w:proofErr w:type="spellStart"/>
-      <w:r>
-        <w:rPr>
-          <w:rFonts w:ascii="Verdana" w:eastAsia="Times New Roman" w:hAnsi="Verdana" w:cs="Arial"/>
-          <w:sz w:val="20"/>
-        </w:rPr>
-        <w:t>Højreklik</w:t>
-      </w:r>
-      <w:proofErr w:type="spellEnd"/>
-      <w:r>
-        <w:rPr>
-          <w:rFonts w:ascii="Verdana" w:eastAsia="Times New Roman" w:hAnsi="Verdana" w:cs="Arial"/>
-          <w:sz w:val="20"/>
-        </w:rPr>
-        <w:t xml:space="preserve"> på </w:t>
+      <w:r>
+        <w:rPr>
+          <w:rFonts w:ascii="Verdana" w:eastAsia="Times New Roman" w:hAnsi="Verdana" w:cs="Arial"/>
+          <w:sz w:val="20"/>
+        </w:rPr>
+        <w:t>Højreklik på </w:t>
       </w:r>
       <w:proofErr w:type="spellStart"/>
       <w:r>
@@ -14030,21 +13773,12 @@
           <w:sz w:val="20"/>
         </w:rPr>
       </w:pPr>
-      <w:proofErr w:type="spellStart"/>
-      <w:r>
-        <w:rPr>
-          <w:rFonts w:ascii="Verdana" w:eastAsia="Times New Roman" w:hAnsi="Verdana" w:cs="Arial"/>
-          <w:sz w:val="20"/>
-        </w:rPr>
-        <w:t>Højreklik</w:t>
-      </w:r>
-      <w:proofErr w:type="spellEnd"/>
-      <w:r>
-        <w:rPr>
-          <w:rFonts w:ascii="Verdana" w:eastAsia="Times New Roman" w:hAnsi="Verdana" w:cs="Arial"/>
-          <w:sz w:val="20"/>
-        </w:rPr>
-        <w:t xml:space="preserve"> på den ønskede testklasse og vælg </w:t>
+      <w:r>
+        <w:rPr>
+          <w:rFonts w:ascii="Verdana" w:eastAsia="Times New Roman" w:hAnsi="Verdana" w:cs="Arial"/>
+          <w:sz w:val="20"/>
+        </w:rPr>
+        <w:t xml:space="preserve">Højreklik på den ønskede testklasse og vælg </w:t>
       </w:r>
       <w:r>
         <w:rPr>
@@ -14127,23 +13861,7 @@
           <w:rFonts w:ascii="Verdana" w:eastAsia="Times New Roman" w:hAnsi="Verdana" w:cs="Arial"/>
           <w:sz w:val="20"/>
         </w:rPr>
-        <w:t xml:space="preserve"> klassen med parameteren ”</w:t>
-      </w:r>
-      <w:proofErr w:type="spellStart"/>
-      <w:r>
-        <w:rPr>
-          <w:rFonts w:ascii="Verdana" w:eastAsia="Times New Roman" w:hAnsi="Verdana" w:cs="Arial"/>
-          <w:sz w:val="20"/>
-        </w:rPr>
-        <w:t>CG2</w:t>
-      </w:r>
-      <w:proofErr w:type="spellEnd"/>
-      <w:r>
-        <w:rPr>
-          <w:rFonts w:ascii="Verdana" w:eastAsia="Times New Roman" w:hAnsi="Verdana" w:cs="Arial"/>
-          <w:sz w:val="20"/>
-        </w:rPr>
-        <w:t>-X”, hvor X er nummeret på den pågældende opgave. Det afprøves, at jeres regression tests:</w:t>
+        <w:t xml:space="preserve"> klassen med parameteren ”CG2-X”, hvor X er nummeret på den pågældende opgave. Det afprøves, at jeres regression tests:</w:t>
       </w:r>
     </w:p>
     <w:p>
@@ -14503,6 +14221,7 @@
         </w:rPr>
         <w:t xml:space="preserve"> behøver I ikke at lave regression tests for </w:t>
       </w:r>
+      <w:proofErr w:type="spellStart"/>
       <w:r>
         <w:rPr>
           <w:rFonts w:ascii="Verdana" w:eastAsia="Times New Roman" w:hAnsi="Verdana" w:cs="Arial"/>
@@ -14512,6 +14231,7 @@
         </w:rPr>
         <w:t>compareTo</w:t>
       </w:r>
+      <w:proofErr w:type="spellEnd"/>
       <w:r>
         <w:rPr>
           <w:rFonts w:ascii="Verdana" w:eastAsia="Times New Roman" w:hAnsi="Verdana" w:cs="Arial"/>
@@ -14519,6 +14239,7 @@
         </w:rPr>
         <w:t xml:space="preserve">, </w:t>
       </w:r>
+      <w:proofErr w:type="spellStart"/>
       <w:r>
         <w:rPr>
           <w:rFonts w:ascii="Verdana" w:eastAsia="Times New Roman" w:hAnsi="Verdana" w:cs="Arial"/>
@@ -14528,6 +14249,7 @@
         </w:rPr>
         <w:t>equals</w:t>
       </w:r>
+      <w:proofErr w:type="spellEnd"/>
       <w:r>
         <w:rPr>
           <w:rFonts w:ascii="Verdana" w:eastAsia="Times New Roman" w:hAnsi="Verdana" w:cs="Arial"/>
@@ -14567,23 +14289,7 @@
           <w:rFonts w:ascii="Verdana" w:eastAsia="Times New Roman" w:hAnsi="Verdana" w:cs="Arial"/>
           <w:sz w:val="20"/>
         </w:rPr>
-        <w:t xml:space="preserve">Udfør testene ved at </w:t>
-      </w:r>
-      <w:proofErr w:type="spellStart"/>
-      <w:r>
-        <w:rPr>
-          <w:rFonts w:ascii="Verdana" w:eastAsia="Times New Roman" w:hAnsi="Verdana" w:cs="Arial"/>
-          <w:sz w:val="20"/>
-        </w:rPr>
-        <w:t>højreklikke</w:t>
-      </w:r>
-      <w:proofErr w:type="spellEnd"/>
-      <w:r>
-        <w:rPr>
-          <w:rFonts w:ascii="Verdana" w:eastAsia="Times New Roman" w:hAnsi="Verdana" w:cs="Arial"/>
-          <w:sz w:val="20"/>
-        </w:rPr>
-        <w:t xml:space="preserve"> på </w:t>
+        <w:t xml:space="preserve">Udfør testene ved at højreklikke på </w:t>
       </w:r>
       <w:proofErr w:type="spellStart"/>
       <w:r>
@@ -15196,6 +14902,7 @@
         </w:rPr>
         <w:t xml:space="preserve"> </w:t>
       </w:r>
+      <w:proofErr w:type="spellStart"/>
       <w:r>
         <w:rPr>
           <w:rFonts w:ascii="Verdana" w:eastAsia="Times New Roman" w:hAnsi="Verdana" w:cs="Arial"/>
@@ -15205,6 +14912,7 @@
         </w:rPr>
         <w:t>move</w:t>
       </w:r>
+      <w:proofErr w:type="spellEnd"/>
       <w:r>
         <w:rPr>
           <w:rFonts w:ascii="Verdana" w:eastAsia="Times New Roman" w:hAnsi="Verdana" w:cs="Arial"/>
@@ -15433,6 +15141,7 @@
         </w:rPr>
         <w:t xml:space="preserve"> behøver I ikke at lave regression tests for </w:t>
       </w:r>
+      <w:proofErr w:type="spellStart"/>
       <w:r>
         <w:rPr>
           <w:rFonts w:ascii="Verdana" w:eastAsia="Times New Roman" w:hAnsi="Verdana" w:cs="Arial"/>
@@ -15442,6 +15151,7 @@
         </w:rPr>
         <w:t>equals</w:t>
       </w:r>
+      <w:proofErr w:type="spellEnd"/>
       <w:r>
         <w:rPr>
           <w:rFonts w:ascii="Verdana" w:eastAsia="Times New Roman" w:hAnsi="Verdana" w:cs="Arial"/>
@@ -15482,23 +15192,7 @@
           <w:rFonts w:ascii="Verdana" w:eastAsia="Times New Roman" w:hAnsi="Verdana" w:cs="Arial"/>
           <w:sz w:val="20"/>
         </w:rPr>
-        <w:t xml:space="preserve">Udfør testene ved at </w:t>
-      </w:r>
-      <w:proofErr w:type="spellStart"/>
-      <w:r>
-        <w:rPr>
-          <w:rFonts w:ascii="Verdana" w:eastAsia="Times New Roman" w:hAnsi="Verdana" w:cs="Arial"/>
-          <w:sz w:val="20"/>
-        </w:rPr>
-        <w:t>højreklikke</w:t>
-      </w:r>
-      <w:proofErr w:type="spellEnd"/>
-      <w:r>
-        <w:rPr>
-          <w:rFonts w:ascii="Verdana" w:eastAsia="Times New Roman" w:hAnsi="Verdana" w:cs="Arial"/>
-          <w:sz w:val="20"/>
-        </w:rPr>
-        <w:t xml:space="preserve"> på </w:t>
+        <w:t xml:space="preserve">Udfør testene ved at højreklikke på </w:t>
       </w:r>
       <w:proofErr w:type="spellStart"/>
       <w:r>
@@ -16252,6 +15946,7 @@
         <w:lastRenderedPageBreak/>
         <w:t xml:space="preserve">Som nævnt tidligere, behøver I ikke at lave regression tests for </w:t>
       </w:r>
+      <w:proofErr w:type="spellStart"/>
       <w:r>
         <w:rPr>
           <w:rFonts w:ascii="Verdana" w:eastAsia="Times New Roman" w:hAnsi="Verdana" w:cs="Arial"/>
@@ -16261,6 +15956,7 @@
         </w:rPr>
         <w:t>compareTo</w:t>
       </w:r>
+      <w:proofErr w:type="spellEnd"/>
       <w:r>
         <w:rPr>
           <w:rFonts w:ascii="Verdana" w:eastAsia="Times New Roman" w:hAnsi="Verdana" w:cs="Arial"/>
@@ -16268,6 +15964,7 @@
         </w:rPr>
         <w:t xml:space="preserve">, </w:t>
       </w:r>
+      <w:proofErr w:type="spellStart"/>
       <w:r>
         <w:rPr>
           <w:rFonts w:ascii="Verdana" w:eastAsia="Times New Roman" w:hAnsi="Verdana" w:cs="Arial"/>
@@ -16277,6 +15974,7 @@
         </w:rPr>
         <w:t>equals</w:t>
       </w:r>
+      <w:proofErr w:type="spellEnd"/>
       <w:r>
         <w:rPr>
           <w:rFonts w:ascii="Verdana" w:eastAsia="Times New Roman" w:hAnsi="Verdana" w:cs="Arial"/>
@@ -16317,23 +16015,7 @@
           <w:rFonts w:ascii="Verdana" w:eastAsia="Times New Roman" w:hAnsi="Verdana" w:cs="Arial"/>
           <w:sz w:val="20"/>
         </w:rPr>
-        <w:t xml:space="preserve">Udfør testene ved at </w:t>
-      </w:r>
-      <w:proofErr w:type="spellStart"/>
-      <w:r>
-        <w:rPr>
-          <w:rFonts w:ascii="Verdana" w:eastAsia="Times New Roman" w:hAnsi="Verdana" w:cs="Arial"/>
-          <w:sz w:val="20"/>
-        </w:rPr>
-        <w:t>højreklikke</w:t>
-      </w:r>
-      <w:proofErr w:type="spellEnd"/>
-      <w:r>
-        <w:rPr>
-          <w:rFonts w:ascii="Verdana" w:eastAsia="Times New Roman" w:hAnsi="Verdana" w:cs="Arial"/>
-          <w:sz w:val="20"/>
-        </w:rPr>
-        <w:t xml:space="preserve"> på </w:t>
+        <w:t xml:space="preserve">Udfør testene ved at højreklikke på </w:t>
       </w:r>
       <w:proofErr w:type="spellStart"/>
       <w:r>
@@ -17190,6 +16872,7 @@
         </w:rPr>
         <w:t xml:space="preserve">Som nævnt tidligere, behøver I ikke at lave regression tests for </w:t>
       </w:r>
+      <w:proofErr w:type="spellStart"/>
       <w:r>
         <w:rPr>
           <w:rFonts w:ascii="Verdana" w:eastAsia="Times New Roman" w:hAnsi="Verdana" w:cs="Arial"/>
@@ -17199,6 +16882,7 @@
         </w:rPr>
         <w:t>equals</w:t>
       </w:r>
+      <w:proofErr w:type="spellEnd"/>
       <w:r>
         <w:rPr>
           <w:rFonts w:ascii="Verdana" w:eastAsia="Times New Roman" w:hAnsi="Verdana" w:cs="Arial"/>
@@ -17246,23 +16930,7 @@
           <w:rFonts w:ascii="Verdana" w:eastAsia="Times New Roman" w:hAnsi="Verdana" w:cs="Arial"/>
           <w:sz w:val="20"/>
         </w:rPr>
-        <w:t xml:space="preserve">ed at </w:t>
-      </w:r>
-      <w:proofErr w:type="spellStart"/>
-      <w:r>
-        <w:rPr>
-          <w:rFonts w:ascii="Verdana" w:eastAsia="Times New Roman" w:hAnsi="Verdana" w:cs="Arial"/>
-          <w:sz w:val="20"/>
-        </w:rPr>
-        <w:t>højreklikke</w:t>
-      </w:r>
-      <w:proofErr w:type="spellEnd"/>
-      <w:r>
-        <w:rPr>
-          <w:rFonts w:ascii="Verdana" w:eastAsia="Times New Roman" w:hAnsi="Verdana" w:cs="Arial"/>
-          <w:sz w:val="20"/>
-        </w:rPr>
-        <w:t xml:space="preserve"> på </w:t>
+        <w:t xml:space="preserve">ed at højreklikke på </w:t>
       </w:r>
       <w:proofErr w:type="spellStart"/>
       <w:r>
@@ -17605,23 +17273,7 @@
           <w:rFonts w:ascii="Verdana" w:eastAsia="Times New Roman" w:hAnsi="Verdana" w:cs="Arial"/>
           <w:sz w:val="20"/>
         </w:rPr>
-        <w:t xml:space="preserve"> med parameteren ”</w:t>
-      </w:r>
-      <w:proofErr w:type="spellStart"/>
-      <w:r>
-        <w:rPr>
-          <w:rFonts w:ascii="Verdana" w:eastAsia="Times New Roman" w:hAnsi="Verdana" w:cs="Arial"/>
-          <w:sz w:val="20"/>
-        </w:rPr>
-        <w:t>CG2</w:t>
-      </w:r>
-      <w:proofErr w:type="spellEnd"/>
-      <w:r>
-        <w:rPr>
-          <w:rFonts w:ascii="Verdana" w:eastAsia="Times New Roman" w:hAnsi="Verdana" w:cs="Arial"/>
-          <w:sz w:val="20"/>
-        </w:rPr>
-        <w:t>”</w:t>
+        <w:t xml:space="preserve"> med parameteren ”CG2”</w:t>
       </w:r>
       <w:r>
         <w:rPr>
@@ -18072,25 +17724,7 @@
           <w:color w:val="000000"/>
           <w:sz w:val="20"/>
         </w:rPr>
-        <w:t xml:space="preserve">de ting, som I har lært om </w:t>
-      </w:r>
-      <w:proofErr w:type="spellStart"/>
-      <w:r>
-        <w:rPr>
-          <w:rFonts w:ascii="Verdana" w:eastAsia="Times New Roman" w:hAnsi="Verdana" w:cs="Arial"/>
-          <w:color w:val="000000"/>
-          <w:sz w:val="20"/>
-        </w:rPr>
-        <w:t>nedarvning</w:t>
-      </w:r>
-      <w:proofErr w:type="spellEnd"/>
-      <w:r>
-        <w:rPr>
-          <w:rFonts w:ascii="Verdana" w:eastAsia="Times New Roman" w:hAnsi="Verdana" w:cs="Arial"/>
-          <w:color w:val="000000"/>
-          <w:sz w:val="20"/>
-        </w:rPr>
-        <w:t xml:space="preserve"> </w:t>
+        <w:t xml:space="preserve">de ting, som I har lært om nedarvning </w:t>
       </w:r>
       <w:r>
         <w:rPr>
@@ -18427,23 +18061,7 @@
           <w:rFonts w:ascii="Verdana" w:eastAsia="Times New Roman" w:hAnsi="Verdana" w:cs="Arial"/>
           <w:sz w:val="20"/>
         </w:rPr>
-        <w:t xml:space="preserve"> klassen med parameteren ”</w:t>
-      </w:r>
-      <w:proofErr w:type="spellStart"/>
-      <w:r>
-        <w:rPr>
-          <w:rFonts w:ascii="Verdana" w:eastAsia="Times New Roman" w:hAnsi="Verdana" w:cs="Arial"/>
-          <w:sz w:val="20"/>
-        </w:rPr>
-        <w:t>CG3</w:t>
-      </w:r>
-      <w:proofErr w:type="spellEnd"/>
-      <w:r>
-        <w:rPr>
-          <w:rFonts w:ascii="Verdana" w:eastAsia="Times New Roman" w:hAnsi="Verdana" w:cs="Arial"/>
-          <w:sz w:val="20"/>
-        </w:rPr>
-        <w:t>-X”, hvor X er nummeret på den pågældende opgave. Afprøvningen består af to ting:</w:t>
+        <w:t xml:space="preserve"> klassen med parameteren ”CG3-X”, hvor X er nummeret på den pågældende opgave. Afprøvningen består af to ting:</w:t>
       </w:r>
     </w:p>
     <w:p>
@@ -19580,17 +19198,7 @@
           <w:i/>
           <w:sz w:val="20"/>
         </w:rPr>
-        <w:t>(</w:t>
-      </w:r>
-      <w:proofErr w:type="gramStart"/>
-      <w:r>
-        <w:rPr>
-          <w:rFonts w:ascii="Verdana" w:eastAsia="Times New Roman" w:hAnsi="Verdana" w:cs="Arial"/>
-          <w:b/>
-          <w:i/>
-          <w:sz w:val="20"/>
-        </w:rPr>
-        <w:t>).</w:t>
+        <w:t>().</w:t>
       </w:r>
       <w:proofErr w:type="spellStart"/>
       <w:r>
@@ -19603,7 +19211,6 @@
         <w:t>getGame</w:t>
       </w:r>
       <w:proofErr w:type="spellEnd"/>
-      <w:proofErr w:type="gramEnd"/>
       <w:r>
         <w:rPr>
           <w:rFonts w:ascii="Verdana" w:eastAsia="Times New Roman" w:hAnsi="Verdana" w:cs="Arial"/>
@@ -20440,29 +20047,7 @@
           <w:i/>
           <w:sz w:val="20"/>
         </w:rPr>
-        <w:t>[</w:t>
-      </w:r>
-      <w:proofErr w:type="spellStart"/>
-      <w:proofErr w:type="gramStart"/>
-      <w:r>
-        <w:rPr>
-          <w:rFonts w:ascii="Verdana" w:eastAsia="Times New Roman" w:hAnsi="Verdana" w:cs="Arial"/>
-          <w:b/>
-          <w:i/>
-          <w:sz w:val="20"/>
-        </w:rPr>
-        <w:t>0,money</w:t>
-      </w:r>
-      <w:proofErr w:type="spellEnd"/>
-      <w:proofErr w:type="gramEnd"/>
-      <w:r>
-        <w:rPr>
-          <w:rFonts w:ascii="Verdana" w:eastAsia="Times New Roman" w:hAnsi="Verdana" w:cs="Arial"/>
-          <w:b/>
-          <w:i/>
-          <w:sz w:val="20"/>
-        </w:rPr>
-        <w:t>]</w:t>
+        <w:t>[0,money]</w:t>
       </w:r>
       <w:r>
         <w:rPr>
@@ -21517,17 +21102,7 @@
           <w:i/>
           <w:sz w:val="20"/>
         </w:rPr>
-        <w:t>(</w:t>
-      </w:r>
-      <w:proofErr w:type="gramStart"/>
-      <w:r>
-        <w:rPr>
-          <w:rFonts w:ascii="Verdana" w:eastAsia="Times New Roman" w:hAnsi="Verdana" w:cs="Arial"/>
-          <w:b/>
-          <w:i/>
-          <w:sz w:val="20"/>
-        </w:rPr>
-        <w:t>).</w:t>
+        <w:t>().</w:t>
       </w:r>
       <w:proofErr w:type="spellStart"/>
       <w:r>
@@ -21540,7 +21115,6 @@
         <w:t>getSettings</w:t>
       </w:r>
       <w:proofErr w:type="spellEnd"/>
-      <w:proofErr w:type="gramEnd"/>
       <w:r>
         <w:rPr>
           <w:rFonts w:ascii="Verdana" w:eastAsia="Times New Roman" w:hAnsi="Verdana" w:cs="Arial"/>
@@ -21631,17 +21205,7 @@
           <w:i/>
           <w:sz w:val="20"/>
         </w:rPr>
-        <w:t>(</w:t>
-      </w:r>
-      <w:proofErr w:type="gramStart"/>
-      <w:r>
-        <w:rPr>
-          <w:rFonts w:ascii="Verdana" w:eastAsia="Times New Roman" w:hAnsi="Verdana" w:cs="Arial"/>
-          <w:b/>
-          <w:i/>
-          <w:sz w:val="20"/>
-        </w:rPr>
-        <w:t>)</w:t>
+        <w:t>()</w:t>
       </w:r>
       <w:r>
         <w:rPr>
@@ -21663,7 +21227,6 @@
         <w:t>getLoss</w:t>
       </w:r>
       <w:proofErr w:type="spellEnd"/>
-      <w:proofErr w:type="gramEnd"/>
       <w:r>
         <w:rPr>
           <w:rFonts w:ascii="Verdana" w:eastAsia="Times New Roman" w:hAnsi="Verdana" w:cs="Arial"/>
@@ -21810,7 +21373,6 @@
         </w:rPr>
         <w:t xml:space="preserve"> metode, således at </w:t>
       </w:r>
-      <w:proofErr w:type="spellStart"/>
       <w:r>
         <w:rPr>
           <w:rFonts w:ascii="Verdana" w:eastAsia="Times New Roman" w:hAnsi="Verdana" w:cs="Arial"/>
@@ -21829,7 +21391,6 @@
         </w:rPr>
         <w:t>ountry2</w:t>
       </w:r>
-      <w:proofErr w:type="spellEnd"/>
       <w:r>
         <w:rPr>
           <w:rFonts w:ascii="Verdana" w:eastAsia="Times New Roman" w:hAnsi="Verdana" w:cs="Arial"/>
@@ -22535,23 +22096,7 @@
           <w:rFonts w:ascii="Verdana" w:eastAsia="Times New Roman" w:hAnsi="Verdana" w:cs="Arial"/>
           <w:sz w:val="20"/>
         </w:rPr>
-        <w:t xml:space="preserve"> klassen med parameteren ”</w:t>
-      </w:r>
-      <w:proofErr w:type="spellStart"/>
-      <w:r>
-        <w:rPr>
-          <w:rFonts w:ascii="Verdana" w:eastAsia="Times New Roman" w:hAnsi="Verdana" w:cs="Arial"/>
-          <w:sz w:val="20"/>
-        </w:rPr>
-        <w:t>CG3</w:t>
-      </w:r>
-      <w:proofErr w:type="spellEnd"/>
-      <w:r>
-        <w:rPr>
-          <w:rFonts w:ascii="Verdana" w:eastAsia="Times New Roman" w:hAnsi="Verdana" w:cs="Arial"/>
-          <w:sz w:val="20"/>
-        </w:rPr>
-        <w:t>”.</w:t>
+        <w:t xml:space="preserve"> klassen med parameteren ”CG3”.</w:t>
       </w:r>
     </w:p>
     <w:p>
@@ -22635,23 +22180,7 @@
           <w:rFonts w:ascii="Verdana" w:eastAsia="Times New Roman" w:hAnsi="Verdana" w:cs="Arial"/>
           <w:sz w:val="20"/>
         </w:rPr>
-        <w:t xml:space="preserve"> med parameteren ”</w:t>
-      </w:r>
-      <w:proofErr w:type="spellStart"/>
-      <w:r>
-        <w:rPr>
-          <w:rFonts w:ascii="Verdana" w:eastAsia="Times New Roman" w:hAnsi="Verdana" w:cs="Arial"/>
-          <w:sz w:val="20"/>
-        </w:rPr>
-        <w:t>CG3</w:t>
-      </w:r>
-      <w:proofErr w:type="spellEnd"/>
-      <w:r>
-        <w:rPr>
-          <w:rFonts w:ascii="Verdana" w:eastAsia="Times New Roman" w:hAnsi="Verdana" w:cs="Arial"/>
-          <w:sz w:val="20"/>
-        </w:rPr>
-        <w:t>”</w:t>
+        <w:t xml:space="preserve"> med parameteren ”CG3”</w:t>
       </w:r>
       <w:r>
         <w:rPr>
@@ -22886,23 +22415,7 @@
           <w:rFonts w:ascii="Verdana" w:eastAsia="Times New Roman" w:hAnsi="Verdana" w:cs="Arial"/>
           <w:sz w:val="20"/>
         </w:rPr>
-        <w:t xml:space="preserve"> for a beregne tabet i en situation, hvor spilleren slet ikke bliver røvet, vil de pseudo-tilfældige tal komme ud af </w:t>
-      </w:r>
-      <w:proofErr w:type="spellStart"/>
-      <w:r>
-        <w:rPr>
-          <w:rFonts w:ascii="Verdana" w:eastAsia="Times New Roman" w:hAnsi="Verdana" w:cs="Arial"/>
-          <w:sz w:val="20"/>
-        </w:rPr>
-        <w:t>sync</w:t>
-      </w:r>
-      <w:proofErr w:type="spellEnd"/>
-      <w:r>
-        <w:rPr>
-          <w:rFonts w:ascii="Verdana" w:eastAsia="Times New Roman" w:hAnsi="Verdana" w:cs="Arial"/>
-          <w:sz w:val="20"/>
-        </w:rPr>
-        <w:t>, og testen vil fejle.</w:t>
+        <w:t xml:space="preserve"> for a beregne tabet i en situation, hvor spilleren slet ikke bliver røvet, vil de pseudo-tilfældige tal komme ud af sync, og testen vil fejle.</w:t>
       </w:r>
     </w:p>
     <w:p>
@@ -23458,7 +22971,7 @@
           <w:lang w:eastAsia="da-DK"/>
         </w:rPr>
         <w:drawing>
-          <wp:inline distT="0" distB="0" distL="0" distR="0" wp14:anchorId="64735079" wp14:editId="36E31397">
+          <wp:inline distT="0" distB="0" distL="0" distR="0" wp14:anchorId="4750D7EE" wp14:editId="0378A4B3">
             <wp:extent cx="4981575" cy="552450"/>
             <wp:effectExtent l="0" t="0" r="9525" b="0"/>
             <wp:docPr id="1" name="Picture 1"/>
@@ -23650,7 +23163,6 @@
         <w:t xml:space="preserve"> </w:t>
       </w:r>
       <w:proofErr w:type="spellStart"/>
-      <w:proofErr w:type="gramStart"/>
       <w:r>
         <w:rPr>
           <w:rFonts w:ascii="Verdana" w:eastAsia="Times New Roman" w:hAnsi="Verdana" w:cs="Arial"/>
@@ -23690,18 +23202,7 @@
           <w:color w:val="000000"/>
           <w:sz w:val="20"/>
         </w:rPr>
-        <w:t>(</w:t>
-      </w:r>
-      <w:proofErr w:type="gramEnd"/>
-      <w:r>
-        <w:rPr>
-          <w:rFonts w:ascii="Verdana" w:eastAsia="Times New Roman" w:hAnsi="Verdana" w:cs="Arial"/>
-          <w:b/>
-          <w:i/>
-          <w:color w:val="000000"/>
-          <w:sz w:val="20"/>
-        </w:rPr>
-        <w:t>)</w:t>
+        <w:t>()</w:t>
       </w:r>
       <w:r>
         <w:rPr>
@@ -23939,7 +23440,7 @@
           <w:lang w:eastAsia="da-DK"/>
         </w:rPr>
         <w:drawing>
-          <wp:inline distT="0" distB="0" distL="0" distR="0" wp14:anchorId="40735555" wp14:editId="239D70AD">
+          <wp:inline distT="0" distB="0" distL="0" distR="0" wp14:anchorId="46531555" wp14:editId="7C664175">
             <wp:extent cx="3333289" cy="2447925"/>
             <wp:effectExtent l="0" t="0" r="635" b="0"/>
             <wp:docPr id="6" name="Picture 6"/>
@@ -24338,25 +23839,7 @@
           <w:color w:val="000000"/>
           <w:sz w:val="20"/>
         </w:rPr>
-        <w:t xml:space="preserve"> og </w:t>
-      </w:r>
-      <w:proofErr w:type="spellStart"/>
-      <w:r>
-        <w:rPr>
-          <w:rFonts w:ascii="Verdana" w:eastAsia="Times New Roman" w:hAnsi="Verdana" w:cs="Arial"/>
-          <w:color w:val="000000"/>
-          <w:sz w:val="20"/>
-        </w:rPr>
-        <w:t>Risk</w:t>
-      </w:r>
-      <w:proofErr w:type="spellEnd"/>
-      <w:r>
-        <w:rPr>
-          <w:rFonts w:ascii="Verdana" w:eastAsia="Times New Roman" w:hAnsi="Verdana" w:cs="Arial"/>
-          <w:color w:val="000000"/>
-          <w:sz w:val="20"/>
-        </w:rPr>
-        <w:t xml:space="preserve"> of </w:t>
+        <w:t xml:space="preserve"> og Risk of </w:t>
       </w:r>
       <w:proofErr w:type="spellStart"/>
       <w:r>
@@ -24592,7 +24075,7 @@
           <w:lang w:eastAsia="da-DK"/>
         </w:rPr>
         <w:drawing>
-          <wp:inline distT="0" distB="0" distL="0" distR="0" wp14:anchorId="69F86BAC" wp14:editId="7A47829E">
+          <wp:inline distT="0" distB="0" distL="0" distR="0" wp14:anchorId="79EA0EB3" wp14:editId="2342EA22">
             <wp:extent cx="3464432" cy="2676525"/>
             <wp:effectExtent l="0" t="0" r="3175" b="0"/>
             <wp:docPr id="7" name="Picture 7"/>
@@ -25606,7 +25089,7 @@
           <w:sz w:val="20"/>
           <w:lang w:eastAsia="da-DK"/>
         </w:rPr>
-        <w:pict>
+        <w:pict w14:anchorId="591CCCA1">
           <v:shapetype id="_x0000_t75" coordsize="21600,21600" o:spt="75" o:preferrelative="t" path="m@4@5l@4@11@9@11@9@5xe" filled="f" stroked="f">
             <v:stroke joinstyle="miter"/>
             <v:formulas>
@@ -25626,7 +25109,7 @@
             <v:path o:extrusionok="f" gradientshapeok="t" o:connecttype="rect"/>
             <o:lock v:ext="edit" aspectratio="t"/>
           </v:shapetype>
-          <v:shape id="_x0000_i1025" type="#_x0000_t75" style="width:242.1pt;height:179.7pt">
+          <v:shape id="_x0000_i1025" type="#_x0000_t75" style="width:241.9pt;height:179.7pt">
             <v:imagedata r:id="rId16" o:title="screen"/>
           </v:shape>
         </w:pict>
@@ -25848,7 +25331,6 @@
         <w:t xml:space="preserve">ved hjælp af den private metode </w:t>
       </w:r>
       <w:proofErr w:type="spellStart"/>
-      <w:proofErr w:type="gramStart"/>
       <w:r>
         <w:rPr>
           <w:rFonts w:ascii="Verdana" w:eastAsia="Times New Roman" w:hAnsi="Verdana" w:cs="Arial"/>
@@ -25868,15 +25350,25 @@
         </w:rPr>
         <w:t>(</w:t>
       </w:r>
-      <w:proofErr w:type="gramEnd"/>
-      <w:r>
-        <w:rPr>
-          <w:rFonts w:ascii="Verdana" w:eastAsia="Times New Roman" w:hAnsi="Verdana" w:cs="Arial"/>
-          <w:b/>
-          <w:i/>
-          <w:sz w:val="20"/>
-        </w:rPr>
-        <w:t>int speed)</w:t>
+      <w:proofErr w:type="spellStart"/>
+      <w:r>
+        <w:rPr>
+          <w:rFonts w:ascii="Verdana" w:eastAsia="Times New Roman" w:hAnsi="Verdana" w:cs="Arial"/>
+          <w:b/>
+          <w:i/>
+          <w:sz w:val="20"/>
+        </w:rPr>
+        <w:t>int</w:t>
+      </w:r>
+      <w:proofErr w:type="spellEnd"/>
+      <w:r>
+        <w:rPr>
+          <w:rFonts w:ascii="Verdana" w:eastAsia="Times New Roman" w:hAnsi="Verdana" w:cs="Arial"/>
+          <w:b/>
+          <w:i/>
+          <w:sz w:val="20"/>
+        </w:rPr>
+        <w:t xml:space="preserve"> speed)</w:t>
       </w:r>
       <w:r>
         <w:rPr>
@@ -27245,18 +26737,29 @@
           <w:szCs w:val="20"/>
         </w:rPr>
       </w:pPr>
-      <w:r>
-        <w:rPr>
-          <w:rFonts w:ascii="Verdana" w:hAnsi="Verdana"/>
-          <w:b/>
-          <w:i/>
-          <w:sz w:val="20"/>
-          <w:szCs w:val="20"/>
-        </w:rPr>
-        <w:t xml:space="preserve">int </w:t>
-      </w:r>
       <w:proofErr w:type="spellStart"/>
-      <w:proofErr w:type="gramStart"/>
+      <w:r>
+        <w:rPr>
+          <w:rFonts w:ascii="Verdana" w:hAnsi="Verdana"/>
+          <w:b/>
+          <w:i/>
+          <w:sz w:val="20"/>
+          <w:szCs w:val="20"/>
+        </w:rPr>
+        <w:t>int</w:t>
+      </w:r>
+      <w:proofErr w:type="spellEnd"/>
+      <w:r>
+        <w:rPr>
+          <w:rFonts w:ascii="Verdana" w:hAnsi="Verdana"/>
+          <w:b/>
+          <w:i/>
+          <w:sz w:val="20"/>
+          <w:szCs w:val="20"/>
+        </w:rPr>
+        <w:t xml:space="preserve"> </w:t>
+      </w:r>
+      <w:proofErr w:type="spellStart"/>
       <w:r>
         <w:rPr>
           <w:rFonts w:ascii="Verdana" w:hAnsi="Verdana"/>
@@ -27276,18 +26779,7 @@
           <w:sz w:val="20"/>
           <w:szCs w:val="20"/>
         </w:rPr>
-        <w:t>(</w:t>
-      </w:r>
-      <w:proofErr w:type="gramEnd"/>
-      <w:r>
-        <w:rPr>
-          <w:rFonts w:ascii="Verdana" w:hAnsi="Verdana"/>
-          <w:b/>
-          <w:i/>
-          <w:sz w:val="20"/>
-          <w:szCs w:val="20"/>
-        </w:rPr>
-        <w:t>)</w:t>
+        <w:t>()</w:t>
       </w:r>
       <w:r>
         <w:rPr>
@@ -27375,7 +26867,6 @@
         <w:t xml:space="preserve"> </w:t>
       </w:r>
       <w:proofErr w:type="spellStart"/>
-      <w:proofErr w:type="gramStart"/>
       <w:r>
         <w:rPr>
           <w:rFonts w:ascii="Verdana" w:hAnsi="Verdana"/>
@@ -27395,18 +26886,7 @@
           <w:sz w:val="20"/>
           <w:szCs w:val="20"/>
         </w:rPr>
-        <w:t>(</w:t>
-      </w:r>
-      <w:proofErr w:type="gramEnd"/>
-      <w:r>
-        <w:rPr>
-          <w:rFonts w:ascii="Verdana" w:hAnsi="Verdana"/>
-          <w:b/>
-          <w:i/>
-          <w:sz w:val="20"/>
-          <w:szCs w:val="20"/>
-        </w:rPr>
-        <w:t>)</w:t>
+        <w:t>()</w:t>
       </w:r>
       <w:r>
         <w:rPr>
@@ -27444,18 +26924,29 @@
           <w:szCs w:val="20"/>
         </w:rPr>
       </w:pPr>
-      <w:r>
-        <w:rPr>
-          <w:rFonts w:ascii="Verdana" w:hAnsi="Verdana"/>
-          <w:b/>
-          <w:i/>
-          <w:sz w:val="20"/>
-          <w:szCs w:val="20"/>
-        </w:rPr>
-        <w:t xml:space="preserve">String </w:t>
-      </w:r>
       <w:proofErr w:type="spellStart"/>
-      <w:proofErr w:type="gramStart"/>
+      <w:r>
+        <w:rPr>
+          <w:rFonts w:ascii="Verdana" w:hAnsi="Verdana"/>
+          <w:b/>
+          <w:i/>
+          <w:sz w:val="20"/>
+          <w:szCs w:val="20"/>
+        </w:rPr>
+        <w:t>String</w:t>
+      </w:r>
+      <w:proofErr w:type="spellEnd"/>
+      <w:r>
+        <w:rPr>
+          <w:rFonts w:ascii="Verdana" w:hAnsi="Verdana"/>
+          <w:b/>
+          <w:i/>
+          <w:sz w:val="20"/>
+          <w:szCs w:val="20"/>
+        </w:rPr>
+        <w:t xml:space="preserve"> </w:t>
+      </w:r>
+      <w:proofErr w:type="spellStart"/>
       <w:r>
         <w:rPr>
           <w:rFonts w:ascii="Verdana" w:hAnsi="Verdana"/>
@@ -27477,16 +26968,27 @@
         </w:rPr>
         <w:t>(</w:t>
       </w:r>
-      <w:proofErr w:type="gramEnd"/>
-      <w:r>
-        <w:rPr>
-          <w:rFonts w:ascii="Verdana" w:hAnsi="Verdana"/>
-          <w:b/>
-          <w:i/>
-          <w:sz w:val="20"/>
-          <w:szCs w:val="20"/>
-        </w:rPr>
-        <w:t xml:space="preserve">int </w:t>
+      <w:proofErr w:type="spellStart"/>
+      <w:r>
+        <w:rPr>
+          <w:rFonts w:ascii="Verdana" w:hAnsi="Verdana"/>
+          <w:b/>
+          <w:i/>
+          <w:sz w:val="20"/>
+          <w:szCs w:val="20"/>
+        </w:rPr>
+        <w:t>int</w:t>
+      </w:r>
+      <w:proofErr w:type="spellEnd"/>
+      <w:r>
+        <w:rPr>
+          <w:rFonts w:ascii="Verdana" w:hAnsi="Verdana"/>
+          <w:b/>
+          <w:i/>
+          <w:sz w:val="20"/>
+          <w:szCs w:val="20"/>
+        </w:rPr>
+        <w:t xml:space="preserve"> </w:t>
       </w:r>
       <w:r>
         <w:rPr>
@@ -27578,29 +27080,7 @@
           <w:sz w:val="20"/>
           <w:szCs w:val="20"/>
         </w:rPr>
-        <w:t xml:space="preserve">void </w:t>
-      </w:r>
-      <w:proofErr w:type="gramStart"/>
-      <w:r>
-        <w:rPr>
-          <w:rFonts w:ascii="Verdana" w:hAnsi="Verdana"/>
-          <w:b/>
-          <w:i/>
-          <w:sz w:val="20"/>
-          <w:szCs w:val="20"/>
-        </w:rPr>
-        <w:t>add(</w:t>
-      </w:r>
-      <w:proofErr w:type="gramEnd"/>
-      <w:r>
-        <w:rPr>
-          <w:rFonts w:ascii="Verdana" w:hAnsi="Verdana"/>
-          <w:b/>
-          <w:i/>
-          <w:sz w:val="20"/>
-          <w:szCs w:val="20"/>
-        </w:rPr>
-        <w:t xml:space="preserve">int </w:t>
+        <w:t xml:space="preserve">void add(int </w:t>
       </w:r>
       <w:r>
         <w:rPr>
@@ -28155,25 +27635,14 @@
         </w:rPr>
         <w:t xml:space="preserve"> </w:t>
       </w:r>
-      <w:proofErr w:type="spellStart"/>
-      <w:r>
-        <w:rPr>
-          <w:rFonts w:ascii="Verdana" w:hAnsi="Verdana"/>
-          <w:i/>
-          <w:sz w:val="20"/>
-          <w:szCs w:val="20"/>
-        </w:rPr>
-        <w:t>tagging</w:t>
-      </w:r>
-      <w:proofErr w:type="spellEnd"/>
-      <w:r>
-        <w:rPr>
-          <w:rFonts w:ascii="Verdana" w:hAnsi="Verdana"/>
-          <w:i/>
-          <w:sz w:val="20"/>
-          <w:szCs w:val="20"/>
-        </w:rPr>
-        <w:t xml:space="preserve"> </w:t>
+      <w:r>
+        <w:rPr>
+          <w:rFonts w:ascii="Verdana" w:hAnsi="Verdana"/>
+          <w:i/>
+          <w:sz w:val="20"/>
+          <w:szCs w:val="20"/>
+        </w:rPr>
+        <w:t xml:space="preserve">tagging </w:t>
       </w:r>
       <w:r>
         <w:rPr>
@@ -28268,7 +27737,7 @@
           <w:lang w:eastAsia="da-DK"/>
         </w:rPr>
         <w:drawing>
-          <wp:inline distT="0" distB="0" distL="0" distR="0" wp14:anchorId="2887C2FD" wp14:editId="7B502A1D">
+          <wp:inline distT="0" distB="0" distL="0" distR="0" wp14:anchorId="40E311C2" wp14:editId="622D0E13">
             <wp:extent cx="4183658" cy="1619250"/>
             <wp:effectExtent l="0" t="0" r="7620" b="0"/>
             <wp:docPr id="10" name="Picture 10"/>
@@ -28439,23 +27908,7 @@
           <w:rFonts w:ascii="Verdana" w:eastAsia="Times New Roman" w:hAnsi="Verdana" w:cs="Arial"/>
           <w:sz w:val="20"/>
         </w:rPr>
-        <w:t xml:space="preserve"> klassen med parameteren ”</w:t>
-      </w:r>
-      <w:proofErr w:type="spellStart"/>
-      <w:r>
-        <w:rPr>
-          <w:rFonts w:ascii="Verdana" w:eastAsia="Times New Roman" w:hAnsi="Verdana" w:cs="Arial"/>
-          <w:sz w:val="20"/>
-        </w:rPr>
-        <w:t>CG5</w:t>
-      </w:r>
-      <w:proofErr w:type="spellEnd"/>
-      <w:r>
-        <w:rPr>
-          <w:rFonts w:ascii="Verdana" w:eastAsia="Times New Roman" w:hAnsi="Verdana" w:cs="Arial"/>
-          <w:sz w:val="20"/>
-        </w:rPr>
-        <w:t>”.</w:t>
+        <w:t xml:space="preserve"> klassen med parameteren ”CG5”.</w:t>
       </w:r>
     </w:p>
     <w:p>
@@ -28537,23 +27990,7 @@
           <w:rFonts w:ascii="Verdana" w:eastAsia="Times New Roman" w:hAnsi="Verdana" w:cs="Arial"/>
           <w:sz w:val="20"/>
         </w:rPr>
-        <w:t>klassen med parameteren ”</w:t>
-      </w:r>
-      <w:proofErr w:type="spellStart"/>
-      <w:r>
-        <w:rPr>
-          <w:rFonts w:ascii="Verdana" w:eastAsia="Times New Roman" w:hAnsi="Verdana" w:cs="Arial"/>
-          <w:sz w:val="20"/>
-        </w:rPr>
-        <w:t>CG5</w:t>
-      </w:r>
-      <w:proofErr w:type="spellEnd"/>
-      <w:r>
-        <w:rPr>
-          <w:rFonts w:ascii="Verdana" w:eastAsia="Times New Roman" w:hAnsi="Verdana" w:cs="Arial"/>
-          <w:sz w:val="20"/>
-        </w:rPr>
-        <w:t>”.</w:t>
+        <w:t>klassen med parameteren ”CG5”.</w:t>
       </w:r>
     </w:p>
     <w:p>
@@ -29680,7 +29117,6 @@
         </w:rPr>
       </w:pPr>
       <w:proofErr w:type="spellStart"/>
-      <w:proofErr w:type="gramStart"/>
       <w:r>
         <w:rPr>
           <w:rFonts w:ascii="Verdana" w:hAnsi="Verdana"/>
@@ -29692,7 +29128,6 @@
         <w:t>game.getLog</w:t>
       </w:r>
       <w:proofErr w:type="spellEnd"/>
-      <w:proofErr w:type="gramEnd"/>
       <w:r>
         <w:rPr>
           <w:rFonts w:ascii="Verdana" w:hAnsi="Verdana"/>
@@ -30310,7 +29745,6 @@
         </w:rPr>
       </w:pPr>
       <w:proofErr w:type="spellStart"/>
-      <w:proofErr w:type="gramStart"/>
       <w:r>
         <w:rPr>
           <w:rFonts w:ascii="Verdana" w:hAnsi="Verdana"/>
@@ -30322,7 +29756,6 @@
         <w:t>game.playLog</w:t>
       </w:r>
       <w:proofErr w:type="spellEnd"/>
-      <w:proofErr w:type="gramEnd"/>
       <w:r>
         <w:rPr>
           <w:rFonts w:ascii="Verdana" w:hAnsi="Verdana"/>
@@ -30403,7 +29836,6 @@
         </w:rPr>
         <w:t xml:space="preserve"> og </w:t>
       </w:r>
-      <w:bookmarkStart w:id="0" w:name="_GoBack"/>
       <w:r>
         <w:rPr>
           <w:rFonts w:ascii="Verdana" w:hAnsi="Verdana"/>
@@ -30420,16 +29852,7 @@
           <w:sz w:val="20"/>
           <w:szCs w:val="20"/>
         </w:rPr>
-        <w:t xml:space="preserve"> </w:t>
-      </w:r>
-      <w:bookmarkEnd w:id="0"/>
-      <w:r>
-        <w:rPr>
-          <w:rFonts w:ascii="Verdana" w:hAnsi="Verdana"/>
-          <w:sz w:val="20"/>
-          <w:szCs w:val="20"/>
-        </w:rPr>
-        <w:t>er den log, der skal afspilles</w:t>
+        <w:t xml:space="preserve"> er den log, der skal afspilles</w:t>
       </w:r>
       <w:r>
         <w:rPr>
@@ -30646,8 +30069,8 @@
           <w:noProof/>
           <w:lang w:eastAsia="da-DK"/>
         </w:rPr>
-        <w:pict>
-          <v:shape id="_x0000_i1026" type="#_x0000_t75" style="width:329.4pt;height:352.65pt">
+        <w:pict w14:anchorId="7581DD7E">
+          <v:shape id="_x0000_i1026" type="#_x0000_t75" style="width:329.45pt;height:353.1pt">
             <v:imagedata r:id="rId18" o:title="Screenshot 2020-12-16 at 10"/>
           </v:shape>
         </w:pict>
@@ -30926,7 +30349,6 @@
         <w:tab/>
       </w:r>
       <w:proofErr w:type="spellStart"/>
-      <w:proofErr w:type="gramStart"/>
       <w:r>
         <w:rPr>
           <w:rFonts w:ascii="Verdana" w:hAnsi="Verdana" w:cstheme="minorBidi"/>
@@ -30959,19 +30381,7 @@
           <w:szCs w:val="20"/>
           <w:lang w:val="en-US" w:eastAsia="en-US"/>
         </w:rPr>
-        <w:t>(</w:t>
-      </w:r>
-      <w:proofErr w:type="gramEnd"/>
-      <w:r>
-        <w:rPr>
-          <w:rFonts w:ascii="Verdana" w:hAnsi="Verdana" w:cstheme="minorBidi"/>
-          <w:b/>
-          <w:i/>
-          <w:sz w:val="20"/>
-          <w:szCs w:val="20"/>
-          <w:lang w:val="en-US" w:eastAsia="en-US"/>
-        </w:rPr>
-        <w:t>"</w:t>
+        <w:t>("</w:t>
       </w:r>
       <w:r>
         <w:rPr>
@@ -31043,7 +30453,6 @@
         <w:tab/>
       </w:r>
       <w:proofErr w:type="spellStart"/>
-      <w:proofErr w:type="gramStart"/>
       <w:r>
         <w:rPr>
           <w:rFonts w:ascii="Verdana" w:hAnsi="Verdana" w:cstheme="minorBidi"/>
@@ -31078,7 +30487,6 @@
         </w:rPr>
         <w:t>(</w:t>
       </w:r>
-      <w:proofErr w:type="gramEnd"/>
       <w:r>
         <w:rPr>
           <w:rFonts w:ascii="Verdana" w:hAnsi="Verdana" w:cstheme="minorBidi"/>
@@ -31855,7 +31263,6 @@
         <w:t xml:space="preserve"> </w:t>
       </w:r>
       <w:proofErr w:type="spellStart"/>
-      <w:proofErr w:type="gramStart"/>
       <w:r>
         <w:rPr>
           <w:rFonts w:ascii="Verdana" w:eastAsia="Times New Roman" w:hAnsi="Verdana" w:cs="Arial"/>
@@ -31868,7 +31275,6 @@
         <w:t>game.clickCity</w:t>
       </w:r>
       <w:proofErr w:type="spellEnd"/>
-      <w:proofErr w:type="gramEnd"/>
       <w:r>
         <w:rPr>
           <w:rFonts w:ascii="Verdana" w:eastAsia="Times New Roman" w:hAnsi="Verdana" w:cs="Arial"/>
@@ -32190,7 +31596,6 @@
         <w:t xml:space="preserve"> </w:t>
       </w:r>
       <w:proofErr w:type="spellStart"/>
-      <w:proofErr w:type="gramStart"/>
       <w:r>
         <w:rPr>
           <w:rFonts w:ascii="Verdana" w:hAnsi="Verdana"/>
@@ -32202,7 +31607,6 @@
         <w:t>game.clickCity</w:t>
       </w:r>
       <w:proofErr w:type="spellEnd"/>
-      <w:proofErr w:type="gramEnd"/>
       <w:r>
         <w:rPr>
           <w:rFonts w:ascii="Verdana" w:hAnsi="Verdana"/>
@@ -32814,7 +32218,7 @@
 </file>
 
 <file path=word/endnotes.xml><?xml version="1.0" encoding="utf-8"?>
-<w:endnotes xmlns:wpc="http://schemas.microsoft.com/office/word/2010/wordprocessingCanvas" xmlns:cx="http://schemas.microsoft.com/office/drawing/2014/chartex" xmlns:cx1="http://schemas.microsoft.com/office/drawing/2015/9/8/chartex" xmlns:mc="http://schemas.openxmlformats.org/markup-compatibility/2006" xmlns:o="urn:schemas-microsoft-com:office:office" xmlns:r="http://schemas.openxmlformats.org/officeDocument/2006/relationships" xmlns:m="http://schemas.openxmlformats.org/officeDocument/2006/math" xmlns:v="urn:schemas-microsoft-com:vml" xmlns:wp14="http://schemas.microsoft.com/office/word/2010/wordprocessingDrawing" xmlns:wp="http://schemas.openxmlformats.org/drawingml/2006/wordprocessingDrawing" xmlns:w10="urn:schemas-microsoft-com:office:word" xmlns:w="http://schemas.openxmlformats.org/wordprocessingml/2006/main" xmlns:w14="http://schemas.microsoft.com/office/word/2010/wordml" xmlns:w15="http://schemas.microsoft.com/office/word/2012/wordml" xmlns:w16se="http://schemas.microsoft.com/office/word/2015/wordml/symex" xmlns:wpg="http://schemas.microsoft.com/office/word/2010/wordprocessingGroup" xmlns:wpi="http://schemas.microsoft.com/office/word/2010/wordprocessingInk" xmlns:wne="http://schemas.microsoft.com/office/word/2006/wordml" xmlns:wps="http://schemas.microsoft.com/office/word/2010/wordprocessingShape" mc:Ignorable="w14 w15 w16se wp14">
+<w:endnotes xmlns:wpc="http://schemas.microsoft.com/office/word/2010/wordprocessingCanvas" xmlns:cx="http://schemas.microsoft.com/office/drawing/2014/chartex" xmlns:cx1="http://schemas.microsoft.com/office/drawing/2015/9/8/chartex" xmlns:cx2="http://schemas.microsoft.com/office/drawing/2015/10/21/chartex" xmlns:cx3="http://schemas.microsoft.com/office/drawing/2016/5/9/chartex" xmlns:cx4="http://schemas.microsoft.com/office/drawing/2016/5/10/chartex" xmlns:cx5="http://schemas.microsoft.com/office/drawing/2016/5/11/chartex" xmlns:cx6="http://schemas.microsoft.com/office/drawing/2016/5/12/chartex" xmlns:cx7="http://schemas.microsoft.com/office/drawing/2016/5/13/chartex" xmlns:cx8="http://schemas.microsoft.com/office/drawing/2016/5/14/chartex" xmlns:mc="http://schemas.openxmlformats.org/markup-compatibility/2006" xmlns:aink="http://schemas.microsoft.com/office/drawing/2016/ink" xmlns:am3d="http://schemas.microsoft.com/office/drawing/2017/model3d" xmlns:o="urn:schemas-microsoft-com:office:office" xmlns:r="http://schemas.openxmlformats.org/officeDocument/2006/relationships" xmlns:m="http://schemas.openxmlformats.org/officeDocument/2006/math" xmlns:v="urn:schemas-microsoft-com:vml" xmlns:wp14="http://schemas.microsoft.com/office/word/2010/wordprocessingDrawing" xmlns:wp="http://schemas.openxmlformats.org/drawingml/2006/wordprocessingDrawing" xmlns:w10="urn:schemas-microsoft-com:office:word" xmlns:w="http://schemas.openxmlformats.org/wordprocessingml/2006/main" xmlns:w14="http://schemas.microsoft.com/office/word/2010/wordml" xmlns:w15="http://schemas.microsoft.com/office/word/2012/wordml" xmlns:w16cex="http://schemas.microsoft.com/office/word/2018/wordml/cex" xmlns:w16cid="http://schemas.microsoft.com/office/word/2016/wordml/cid" xmlns:w16="http://schemas.microsoft.com/office/word/2018/wordml" xmlns:w16sdtdh="http://schemas.microsoft.com/office/word/2020/wordml/sdtdatahash" xmlns:w16se="http://schemas.microsoft.com/office/word/2015/wordml/symex" xmlns:wpg="http://schemas.microsoft.com/office/word/2010/wordprocessingGroup" xmlns:wpi="http://schemas.microsoft.com/office/word/2010/wordprocessingInk" xmlns:wne="http://schemas.microsoft.com/office/word/2006/wordml" xmlns:wps="http://schemas.microsoft.com/office/word/2010/wordprocessingShape" mc:Ignorable="w14 w15 w16se w16cid w16 w16cex w16sdtdh wp14">
   <w:endnote w:type="separator" w:id="-1">
     <w:p>
       <w:pPr>
@@ -32839,7 +32243,7 @@
 </file>
 
 <file path=word/footer1.xml><?xml version="1.0" encoding="utf-8"?>
-<w:ftr xmlns:wpc="http://schemas.microsoft.com/office/word/2010/wordprocessingCanvas" xmlns:cx="http://schemas.microsoft.com/office/drawing/2014/chartex" xmlns:cx1="http://schemas.microsoft.com/office/drawing/2015/9/8/chartex" xmlns:mc="http://schemas.openxmlformats.org/markup-compatibility/2006" xmlns:o="urn:schemas-microsoft-com:office:office" xmlns:r="http://schemas.openxmlformats.org/officeDocument/2006/relationships" xmlns:m="http://schemas.openxmlformats.org/officeDocument/2006/math" xmlns:v="urn:schemas-microsoft-com:vml" xmlns:wp14="http://schemas.microsoft.com/office/word/2010/wordprocessingDrawing" xmlns:wp="http://schemas.openxmlformats.org/drawingml/2006/wordprocessingDrawing" xmlns:w10="urn:schemas-microsoft-com:office:word" xmlns:w="http://schemas.openxmlformats.org/wordprocessingml/2006/main" xmlns:w14="http://schemas.microsoft.com/office/word/2010/wordml" xmlns:w15="http://schemas.microsoft.com/office/word/2012/wordml" xmlns:w16se="http://schemas.microsoft.com/office/word/2015/wordml/symex" xmlns:wpg="http://schemas.microsoft.com/office/word/2010/wordprocessingGroup" xmlns:wpi="http://schemas.microsoft.com/office/word/2010/wordprocessingInk" xmlns:wne="http://schemas.microsoft.com/office/word/2006/wordml" xmlns:wps="http://schemas.microsoft.com/office/word/2010/wordprocessingShape" mc:Ignorable="w14 w15 w16se wp14">
+<w:ftr xmlns:wpc="http://schemas.microsoft.com/office/word/2010/wordprocessingCanvas" xmlns:cx="http://schemas.microsoft.com/office/drawing/2014/chartex" xmlns:cx1="http://schemas.microsoft.com/office/drawing/2015/9/8/chartex" xmlns:cx2="http://schemas.microsoft.com/office/drawing/2015/10/21/chartex" xmlns:cx3="http://schemas.microsoft.com/office/drawing/2016/5/9/chartex" xmlns:cx4="http://schemas.microsoft.com/office/drawing/2016/5/10/chartex" xmlns:cx5="http://schemas.microsoft.com/office/drawing/2016/5/11/chartex" xmlns:cx6="http://schemas.microsoft.com/office/drawing/2016/5/12/chartex" xmlns:cx7="http://schemas.microsoft.com/office/drawing/2016/5/13/chartex" xmlns:cx8="http://schemas.microsoft.com/office/drawing/2016/5/14/chartex" xmlns:mc="http://schemas.openxmlformats.org/markup-compatibility/2006" xmlns:aink="http://schemas.microsoft.com/office/drawing/2016/ink" xmlns:am3d="http://schemas.microsoft.com/office/drawing/2017/model3d" xmlns:o="urn:schemas-microsoft-com:office:office" xmlns:r="http://schemas.openxmlformats.org/officeDocument/2006/relationships" xmlns:m="http://schemas.openxmlformats.org/officeDocument/2006/math" xmlns:v="urn:schemas-microsoft-com:vml" xmlns:wp14="http://schemas.microsoft.com/office/word/2010/wordprocessingDrawing" xmlns:wp="http://schemas.openxmlformats.org/drawingml/2006/wordprocessingDrawing" xmlns:w10="urn:schemas-microsoft-com:office:word" xmlns:w="http://schemas.openxmlformats.org/wordprocessingml/2006/main" xmlns:w14="http://schemas.microsoft.com/office/word/2010/wordml" xmlns:w15="http://schemas.microsoft.com/office/word/2012/wordml" xmlns:w16cex="http://schemas.microsoft.com/office/word/2018/wordml/cex" xmlns:w16cid="http://schemas.microsoft.com/office/word/2016/wordml/cid" xmlns:w16="http://schemas.microsoft.com/office/word/2018/wordml" xmlns:w16sdtdh="http://schemas.microsoft.com/office/word/2020/wordml/sdtdatahash" xmlns:w16se="http://schemas.microsoft.com/office/word/2015/wordml/symex" xmlns:wpg="http://schemas.microsoft.com/office/word/2010/wordprocessingGroup" xmlns:wpi="http://schemas.microsoft.com/office/word/2010/wordprocessingInk" xmlns:wne="http://schemas.microsoft.com/office/word/2006/wordml" xmlns:wps="http://schemas.microsoft.com/office/word/2010/wordprocessingShape" mc:Ignorable="w14 w15 w16se w16cid w16 w16cex w16sdtdh wp14">
   <w:sdt>
     <w:sdtPr>
       <w:id w:val="267984741"/>
@@ -32885,7 +32289,7 @@
 </file>
 
 <file path=word/footnotes.xml><?xml version="1.0" encoding="utf-8"?>
-<w:footnotes xmlns:wpc="http://schemas.microsoft.com/office/word/2010/wordprocessingCanvas" xmlns:cx="http://schemas.microsoft.com/office/drawing/2014/chartex" xmlns:cx1="http://schemas.microsoft.com/office/drawing/2015/9/8/chartex" xmlns:mc="http://schemas.openxmlformats.org/markup-compatibility/2006" xmlns:o="urn:schemas-microsoft-com:office:office" xmlns:r="http://schemas.openxmlformats.org/officeDocument/2006/relationships" xmlns:m="http://schemas.openxmlformats.org/officeDocument/2006/math" xmlns:v="urn:schemas-microsoft-com:vml" xmlns:wp14="http://schemas.microsoft.com/office/word/2010/wordprocessingDrawing" xmlns:wp="http://schemas.openxmlformats.org/drawingml/2006/wordprocessingDrawing" xmlns:w10="urn:schemas-microsoft-com:office:word" xmlns:w="http://schemas.openxmlformats.org/wordprocessingml/2006/main" xmlns:w14="http://schemas.microsoft.com/office/word/2010/wordml" xmlns:w15="http://schemas.microsoft.com/office/word/2012/wordml" xmlns:w16se="http://schemas.microsoft.com/office/word/2015/wordml/symex" xmlns:wpg="http://schemas.microsoft.com/office/word/2010/wordprocessingGroup" xmlns:wpi="http://schemas.microsoft.com/office/word/2010/wordprocessingInk" xmlns:wne="http://schemas.microsoft.com/office/word/2006/wordml" xmlns:wps="http://schemas.microsoft.com/office/word/2010/wordprocessingShape" mc:Ignorable="w14 w15 w16se wp14">
+<w:footnotes xmlns:wpc="http://schemas.microsoft.com/office/word/2010/wordprocessingCanvas" xmlns:cx="http://schemas.microsoft.com/office/drawing/2014/chartex" xmlns:cx1="http://schemas.microsoft.com/office/drawing/2015/9/8/chartex" xmlns:cx2="http://schemas.microsoft.com/office/drawing/2015/10/21/chartex" xmlns:cx3="http://schemas.microsoft.com/office/drawing/2016/5/9/chartex" xmlns:cx4="http://schemas.microsoft.com/office/drawing/2016/5/10/chartex" xmlns:cx5="http://schemas.microsoft.com/office/drawing/2016/5/11/chartex" xmlns:cx6="http://schemas.microsoft.com/office/drawing/2016/5/12/chartex" xmlns:cx7="http://schemas.microsoft.com/office/drawing/2016/5/13/chartex" xmlns:cx8="http://schemas.microsoft.com/office/drawing/2016/5/14/chartex" xmlns:mc="http://schemas.openxmlformats.org/markup-compatibility/2006" xmlns:aink="http://schemas.microsoft.com/office/drawing/2016/ink" xmlns:am3d="http://schemas.microsoft.com/office/drawing/2017/model3d" xmlns:o="urn:schemas-microsoft-com:office:office" xmlns:r="http://schemas.openxmlformats.org/officeDocument/2006/relationships" xmlns:m="http://schemas.openxmlformats.org/officeDocument/2006/math" xmlns:v="urn:schemas-microsoft-com:vml" xmlns:wp14="http://schemas.microsoft.com/office/word/2010/wordprocessingDrawing" xmlns:wp="http://schemas.openxmlformats.org/drawingml/2006/wordprocessingDrawing" xmlns:w10="urn:schemas-microsoft-com:office:word" xmlns:w="http://schemas.openxmlformats.org/wordprocessingml/2006/main" xmlns:w14="http://schemas.microsoft.com/office/word/2010/wordml" xmlns:w15="http://schemas.microsoft.com/office/word/2012/wordml" xmlns:w16cex="http://schemas.microsoft.com/office/word/2018/wordml/cex" xmlns:w16cid="http://schemas.microsoft.com/office/word/2016/wordml/cid" xmlns:w16="http://schemas.microsoft.com/office/word/2018/wordml" xmlns:w16sdtdh="http://schemas.microsoft.com/office/word/2020/wordml/sdtdatahash" xmlns:w16se="http://schemas.microsoft.com/office/word/2015/wordml/symex" xmlns:wpg="http://schemas.microsoft.com/office/word/2010/wordprocessingGroup" xmlns:wpi="http://schemas.microsoft.com/office/word/2010/wordprocessingInk" xmlns:wne="http://schemas.microsoft.com/office/word/2006/wordml" xmlns:wps="http://schemas.microsoft.com/office/word/2010/wordprocessingShape" mc:Ignorable="w14 w15 w16se w16cid w16 w16cex w16sdtdh wp14">
   <w:footnote w:type="separator" w:id="-1">
     <w:p>
       <w:pPr>
@@ -32910,7 +32314,7 @@
 </file>
 
 <file path=word/numbering.xml><?xml version="1.0" encoding="utf-8"?>
-<w:numbering xmlns:wpc="http://schemas.microsoft.com/office/word/2010/wordprocessingCanvas" xmlns:cx="http://schemas.microsoft.com/office/drawing/2014/chartex" xmlns:cx1="http://schemas.microsoft.com/office/drawing/2015/9/8/chartex" xmlns:mc="http://schemas.openxmlformats.org/markup-compatibility/2006" xmlns:o="urn:schemas-microsoft-com:office:office" xmlns:r="http://schemas.openxmlformats.org/officeDocument/2006/relationships" xmlns:m="http://schemas.openxmlformats.org/officeDocument/2006/math" xmlns:v="urn:schemas-microsoft-com:vml" xmlns:wp14="http://schemas.microsoft.com/office/word/2010/wordprocessingDrawing" xmlns:wp="http://schemas.openxmlformats.org/drawingml/2006/wordprocessingDrawing" xmlns:w10="urn:schemas-microsoft-com:office:word" xmlns:w="http://schemas.openxmlformats.org/wordprocessingml/2006/main" xmlns:w14="http://schemas.microsoft.com/office/word/2010/wordml" xmlns:w15="http://schemas.microsoft.com/office/word/2012/wordml" xmlns:w16se="http://schemas.microsoft.com/office/word/2015/wordml/symex" xmlns:wpg="http://schemas.microsoft.com/office/word/2010/wordprocessingGroup" xmlns:wpi="http://schemas.microsoft.com/office/word/2010/wordprocessingInk" xmlns:wne="http://schemas.microsoft.com/office/word/2006/wordml" xmlns:wps="http://schemas.microsoft.com/office/word/2010/wordprocessingShape" mc:Ignorable="w14 w15 w16se wp14">
+<w:numbering xmlns:wpc="http://schemas.microsoft.com/office/word/2010/wordprocessingCanvas" xmlns:cx="http://schemas.microsoft.com/office/drawing/2014/chartex" xmlns:cx1="http://schemas.microsoft.com/office/drawing/2015/9/8/chartex" xmlns:cx2="http://schemas.microsoft.com/office/drawing/2015/10/21/chartex" xmlns:cx3="http://schemas.microsoft.com/office/drawing/2016/5/9/chartex" xmlns:cx4="http://schemas.microsoft.com/office/drawing/2016/5/10/chartex" xmlns:cx5="http://schemas.microsoft.com/office/drawing/2016/5/11/chartex" xmlns:cx6="http://schemas.microsoft.com/office/drawing/2016/5/12/chartex" xmlns:cx7="http://schemas.microsoft.com/office/drawing/2016/5/13/chartex" xmlns:cx8="http://schemas.microsoft.com/office/drawing/2016/5/14/chartex" xmlns:mc="http://schemas.openxmlformats.org/markup-compatibility/2006" xmlns:aink="http://schemas.microsoft.com/office/drawing/2016/ink" xmlns:am3d="http://schemas.microsoft.com/office/drawing/2017/model3d" xmlns:o="urn:schemas-microsoft-com:office:office" xmlns:r="http://schemas.openxmlformats.org/officeDocument/2006/relationships" xmlns:m="http://schemas.openxmlformats.org/officeDocument/2006/math" xmlns:v="urn:schemas-microsoft-com:vml" xmlns:wp14="http://schemas.microsoft.com/office/word/2010/wordprocessingDrawing" xmlns:wp="http://schemas.openxmlformats.org/drawingml/2006/wordprocessingDrawing" xmlns:w10="urn:schemas-microsoft-com:office:word" xmlns:w="http://schemas.openxmlformats.org/wordprocessingml/2006/main" xmlns:w14="http://schemas.microsoft.com/office/word/2010/wordml" xmlns:w15="http://schemas.microsoft.com/office/word/2012/wordml" xmlns:w16cex="http://schemas.microsoft.com/office/word/2018/wordml/cex" xmlns:w16cid="http://schemas.microsoft.com/office/word/2016/wordml/cid" xmlns:w16="http://schemas.microsoft.com/office/word/2018/wordml" xmlns:w16sdtdh="http://schemas.microsoft.com/office/word/2020/wordml/sdtdatahash" xmlns:w16se="http://schemas.microsoft.com/office/word/2015/wordml/symex" xmlns:wpg="http://schemas.microsoft.com/office/word/2010/wordprocessingGroup" xmlns:wpi="http://schemas.microsoft.com/office/word/2010/wordprocessingInk" xmlns:wne="http://schemas.microsoft.com/office/word/2006/wordml" xmlns:wps="http://schemas.microsoft.com/office/word/2010/wordprocessingShape" mc:Ignorable="w14 w15 w16se w16cid w16 w16cex w16sdtdh wp14">
   <w:abstractNum w:abstractNumId="0" w15:restartNumberingAfterBreak="0">
     <w:nsid w:val="FFFFFF89"/>
     <w:multiLevelType w:val="singleLevel"/>
@@ -36450,7 +35854,7 @@
 </file>
 
 <file path=word/styles.xml><?xml version="1.0" encoding="utf-8"?>
-<w:styles xmlns:mc="http://schemas.openxmlformats.org/markup-compatibility/2006" xmlns:r="http://schemas.openxmlformats.org/officeDocument/2006/relationships" xmlns:w="http://schemas.openxmlformats.org/wordprocessingml/2006/main" xmlns:w14="http://schemas.microsoft.com/office/word/2010/wordml" xmlns:w15="http://schemas.microsoft.com/office/word/2012/wordml" xmlns:w16se="http://schemas.microsoft.com/office/word/2015/wordml/symex" mc:Ignorable="w14 w15 w16se">
+<w:styles xmlns:mc="http://schemas.openxmlformats.org/markup-compatibility/2006" xmlns:r="http://schemas.openxmlformats.org/officeDocument/2006/relationships" xmlns:w="http://schemas.openxmlformats.org/wordprocessingml/2006/main" xmlns:w14="http://schemas.microsoft.com/office/word/2010/wordml" xmlns:w15="http://schemas.microsoft.com/office/word/2012/wordml" xmlns:w16cex="http://schemas.microsoft.com/office/word/2018/wordml/cex" xmlns:w16cid="http://schemas.microsoft.com/office/word/2016/wordml/cid" xmlns:w16="http://schemas.microsoft.com/office/word/2018/wordml" xmlns:w16sdtdh="http://schemas.microsoft.com/office/word/2020/wordml/sdtdatahash" xmlns:w16se="http://schemas.microsoft.com/office/word/2015/wordml/symex" mc:Ignorable="w14 w15 w16se w16cid w16 w16cex w16sdtdh">
   <w:docDefaults>
     <w:rPrDefault>
       <w:rPr>
@@ -36466,7 +35870,7 @@
       </w:pPr>
     </w:pPrDefault>
   </w:docDefaults>
-  <w:latentStyles w:defLockedState="0" w:defUIPriority="99" w:defSemiHidden="0" w:defUnhideWhenUsed="0" w:defQFormat="0" w:count="371">
+  <w:latentStyles w:defLockedState="0" w:defUIPriority="99" w:defSemiHidden="0" w:defUnhideWhenUsed="0" w:defQFormat="0" w:count="376">
     <w:lsdException w:name="Normal" w:uiPriority="0" w:qFormat="1"/>
     <w:lsdException w:name="heading 1" w:uiPriority="9" w:qFormat="1"/>
     <w:lsdException w:name="heading 2" w:semiHidden="1" w:uiPriority="9" w:unhideWhenUsed="1" w:qFormat="1"/>
@@ -36572,7 +35976,6 @@
     <w:lsdException w:name="HTML Sample" w:semiHidden="1" w:unhideWhenUsed="1"/>
     <w:lsdException w:name="HTML Typewriter" w:semiHidden="1" w:unhideWhenUsed="1"/>
     <w:lsdException w:name="HTML Variable" w:semiHidden="1" w:unhideWhenUsed="1"/>
-    <w:lsdException w:name="Normal Table" w:semiHidden="1" w:unhideWhenUsed="1"/>
     <w:lsdException w:name="annotation subject" w:semiHidden="1" w:unhideWhenUsed="1"/>
     <w:lsdException w:name="No List" w:semiHidden="1" w:unhideWhenUsed="1"/>
     <w:lsdException w:name="Outline List 1" w:semiHidden="1" w:unhideWhenUsed="1"/>
@@ -36615,11 +36018,8 @@
     <w:lsdException w:name="Table Contemporary" w:semiHidden="1" w:unhideWhenUsed="1"/>
     <w:lsdException w:name="Table Elegant" w:semiHidden="1" w:unhideWhenUsed="1"/>
     <w:lsdException w:name="Table Professional" w:semiHidden="1" w:unhideWhenUsed="1"/>
-    <w:lsdException w:name="Table Subtle 1" w:semiHidden="1" w:unhideWhenUsed="1"/>
     <w:lsdException w:name="Table Subtle 2" w:semiHidden="1" w:unhideWhenUsed="1"/>
     <w:lsdException w:name="Table Web 1" w:semiHidden="1" w:unhideWhenUsed="1"/>
-    <w:lsdException w:name="Table Web 2" w:semiHidden="1" w:unhideWhenUsed="1"/>
-    <w:lsdException w:name="Table Web 3" w:semiHidden="1" w:unhideWhenUsed="1"/>
     <w:lsdException w:name="Balloon Text" w:semiHidden="1" w:unhideWhenUsed="1"/>
     <w:lsdException w:name="Table Grid" w:uiPriority="39"/>
     <w:lsdException w:name="Table Theme" w:semiHidden="1" w:unhideWhenUsed="1"/>
@@ -36838,6 +36238,11 @@
     <w:lsdException w:name="List Table 5 Dark Accent 6" w:uiPriority="50"/>
     <w:lsdException w:name="List Table 6 Colorful Accent 6" w:uiPriority="51"/>
     <w:lsdException w:name="List Table 7 Colorful Accent 6" w:uiPriority="52"/>
+    <w:lsdException w:name="Mention" w:semiHidden="1" w:unhideWhenUsed="1"/>
+    <w:lsdException w:name="Smart Hyperlink" w:semiHidden="1" w:unhideWhenUsed="1"/>
+    <w:lsdException w:name="Hashtag" w:semiHidden="1" w:unhideWhenUsed="1"/>
+    <w:lsdException w:name="Unresolved Mention" w:semiHidden="1" w:unhideWhenUsed="1"/>
+    <w:lsdException w:name="Smart Link" w:semiHidden="1" w:unhideWhenUsed="1"/>
   </w:latentStyles>
   <w:style w:type="paragraph" w:default="1" w:styleId="Normal">
     <w:name w:val="Normal"/>

</xml_diff>